<commit_message>
updated doc with production visuals
</commit_message>
<xml_diff>
--- a/Attribute_CreationV2.docx
+++ b/Attribute_CreationV2.docx
@@ -124,7 +124,31 @@
                                 <w:szCs w:val="60"/>
                                 <w:u w:color="1F497D"/>
                               </w:rPr>
-                              <w:t>Documentaion</w:t>
+                              <w:t>Document</w:t>
+                            </w:r>
+                            <w:r>
+                              <w:rPr>
+                                <w:rFonts w:ascii="Calibri" w:eastAsia="Calibri" w:hAnsi="Calibri" w:cs="Calibri"/>
+                                <w:caps/>
+                                <w:color w:val="1F497D"/>
+                                <w:sz w:val="60"/>
+                                <w:szCs w:val="60"/>
+                                <w:u w:color="1F497D"/>
+                              </w:rPr>
+                              <w:t>atio</w:t>
+                            </w:r>
+                            <w:bookmarkStart w:id="0" w:name="_GoBack"/>
+                            <w:bookmarkEnd w:id="0"/>
+                            <w:r>
+                              <w:rPr>
+                                <w:rFonts w:ascii="Calibri" w:eastAsia="Calibri" w:hAnsi="Calibri" w:cs="Calibri"/>
+                                <w:caps/>
+                                <w:color w:val="1F497D"/>
+                                <w:sz w:val="60"/>
+                                <w:szCs w:val="60"/>
+                                <w:u w:color="1F497D"/>
+                              </w:rPr>
+                              <w:t>n</w:t>
                             </w:r>
                           </w:p>
                         </w:txbxContent>
@@ -195,18 +219,7 @@
                           <w:szCs w:val="60"/>
                           <w:u w:color="1F497D"/>
                         </w:rPr>
-                        <w:t>Creation</w:t>
-                      </w:r>
-                      <w:r>
-                        <w:rPr>
-                          <w:rFonts w:ascii="Calibri" w:eastAsia="Calibri" w:hAnsi="Calibri" w:cs="Calibri"/>
-                          <w:caps/>
-                          <w:color w:val="1F497D"/>
-                          <w:sz w:val="60"/>
-                          <w:szCs w:val="60"/>
-                          <w:u w:color="1F497D"/>
-                        </w:rPr>
-                        <w:t xml:space="preserve"> </w:t>
+                        <w:t xml:space="preserve">Creation </w:t>
                       </w:r>
                     </w:p>
                     <w:p>
@@ -230,7 +243,31 @@
                           <w:szCs w:val="60"/>
                           <w:u w:color="1F497D"/>
                         </w:rPr>
-                        <w:t>Documentaion</w:t>
+                        <w:t>Document</w:t>
+                      </w:r>
+                      <w:r>
+                        <w:rPr>
+                          <w:rFonts w:ascii="Calibri" w:eastAsia="Calibri" w:hAnsi="Calibri" w:cs="Calibri"/>
+                          <w:caps/>
+                          <w:color w:val="1F497D"/>
+                          <w:sz w:val="60"/>
+                          <w:szCs w:val="60"/>
+                          <w:u w:color="1F497D"/>
+                        </w:rPr>
+                        <w:t>atio</w:t>
+                      </w:r>
+                      <w:bookmarkStart w:id="1" w:name="_GoBack"/>
+                      <w:bookmarkEnd w:id="1"/>
+                      <w:r>
+                        <w:rPr>
+                          <w:rFonts w:ascii="Calibri" w:eastAsia="Calibri" w:hAnsi="Calibri" w:cs="Calibri"/>
+                          <w:caps/>
+                          <w:color w:val="1F497D"/>
+                          <w:sz w:val="60"/>
+                          <w:szCs w:val="60"/>
+                          <w:u w:color="1F497D"/>
+                        </w:rPr>
+                        <w:t>n</w:t>
                       </w:r>
                     </w:p>
                   </w:txbxContent>
@@ -555,18 +592,14 @@
           <w:ilvl w:val="0"/>
           <w:numId w:val="1"/>
         </w:numPr>
-        <w:ind w:left="432" w:hanging="432"/>
-      </w:pPr>
-      <w:bookmarkStart w:id="0" w:name="_Toc390539849"/>
-      <w:bookmarkStart w:id="1" w:name="_Toc390727173"/>
+      </w:pPr>
+      <w:bookmarkStart w:id="2" w:name="_Toc390539849"/>
+      <w:bookmarkStart w:id="3" w:name="_Toc390727173"/>
       <w:r>
-        <w:rPr>
-          <w:caps w:val="0"/>
-        </w:rPr>
         <w:t>DOCUMENT PURPOSE</w:t>
       </w:r>
-      <w:bookmarkEnd w:id="0"/>
-      <w:bookmarkEnd w:id="1"/>
+      <w:bookmarkEnd w:id="2"/>
+      <w:bookmarkEnd w:id="3"/>
     </w:p>
     <w:p>
       <w:pPr>
@@ -2130,35 +2163,7 @@
         <w:rPr>
           <w:rFonts w:ascii="Calibri" w:hAnsi="Calibri"/>
         </w:rPr>
-        <w:t xml:space="preserve">Once in Blue Martini, it is a </w:t>
-      </w:r>
-      <w:proofErr w:type="gramStart"/>
-      <w:r>
-        <w:rPr>
-          <w:rFonts w:ascii="Calibri" w:hAnsi="Calibri"/>
-        </w:rPr>
-        <w:t>two day</w:t>
-      </w:r>
-      <w:proofErr w:type="gramEnd"/>
-      <w:r>
-        <w:rPr>
-          <w:rFonts w:ascii="Calibri" w:hAnsi="Calibri"/>
-        </w:rPr>
-        <w:t xml:space="preserve"> wait before the assortment will populate (one day for Blue Martini to recognize the attribute, then another for </w:t>
-      </w:r>
-      <w:proofErr w:type="spellStart"/>
-      <w:r>
-        <w:rPr>
-          <w:rFonts w:ascii="Calibri" w:hAnsi="Calibri"/>
-        </w:rPr>
-        <w:t>Endeca</w:t>
-      </w:r>
-      <w:proofErr w:type="spellEnd"/>
-      <w:r>
-        <w:rPr>
-          <w:rFonts w:ascii="Calibri" w:hAnsi="Calibri"/>
-        </w:rPr>
-        <w:t xml:space="preserve"> to generate the products).</w:t>
+        <w:t>Once in Blue Martini, it is a two day wait before the assortment will populate (one day for Blue Martini to recognize the attribute, then another for Endeca to generate the products).</w:t>
       </w:r>
     </w:p>
     <w:p>
@@ -2213,15 +2218,19 @@
         <w:pStyle w:val="Heading1"/>
         <w:rPr>
           <w:rStyle w:val="st"/>
-          <w:rFonts w:ascii="Calibri" w:hAnsi="Calibri"/>
         </w:rPr>
       </w:pPr>
       <w:r>
         <w:rPr>
           <w:rStyle w:val="st"/>
-          <w:rFonts w:ascii="Calibri" w:hAnsi="Calibri"/>
         </w:rPr>
         <w:t>Visual Process</w:t>
+      </w:r>
+      <w:r>
+        <w:rPr>
+          <w:rStyle w:val="st"/>
+        </w:rPr>
+        <w:t xml:space="preserve"> for merchant to CARS / DPM</w:t>
       </w:r>
     </w:p>
     <w:p>
@@ -2246,7 +2255,7 @@
           <w:noProof/>
         </w:rPr>
         <w:drawing>
-          <wp:inline distT="0" distB="0" distL="0" distR="0" wp14:anchorId="589DC9A6" wp14:editId="1B881065">
+          <wp:inline distT="0" distB="0" distL="0" distR="0" wp14:anchorId="589DC9A6" wp14:editId="67439218">
             <wp:extent cx="6672580" cy="1905000"/>
             <wp:effectExtent l="50800" t="0" r="58420" b="25400"/>
             <wp:docPr id="3" name="Diagram 3"/>
@@ -2273,8 +2282,6 @@
       <w:pPr>
         <w:pStyle w:val="Heading1"/>
       </w:pPr>
-      <w:bookmarkStart w:id="2" w:name="_GoBack"/>
-      <w:bookmarkEnd w:id="2"/>
       <w:r>
         <w:t>Creating A New Facet Attribute</w:t>
       </w:r>
@@ -2355,7 +2362,19 @@
         <w:rPr>
           <w:rFonts w:ascii="Calibri" w:hAnsi="Calibri"/>
         </w:rPr>
-        <w:t>, and designate that it is intended for faceted navigation (get list of complete requirements from Alyson and turnaround time)</w:t>
+        <w:t>, and designate that it is intended for faceted navigation (</w:t>
+      </w:r>
+      <w:r>
+        <w:rPr>
+          <w:rFonts w:ascii="Calibri" w:hAnsi="Calibri"/>
+        </w:rPr>
+        <w:t>DPM will provide CARS details once they have been completed 72 hours.</w:t>
+      </w:r>
+      <w:r>
+        <w:rPr>
+          <w:rFonts w:ascii="Calibri" w:hAnsi="Calibri"/>
+        </w:rPr>
+        <w:t>)</w:t>
       </w:r>
     </w:p>
     <w:p>
@@ -2381,21 +2400,25 @@
         <w:rPr>
           <w:rFonts w:ascii="Calibri" w:hAnsi="Calibri"/>
         </w:rPr>
-        <w:t xml:space="preserve">Once attribute is created, notify Production and IT to coordinate mapping in </w:t>
+        <w:t xml:space="preserve">Once </w:t>
       </w:r>
-      <w:proofErr w:type="spellStart"/>
       <w:r>
         <w:rPr>
           <w:rFonts w:ascii="Calibri" w:hAnsi="Calibri"/>
         </w:rPr>
-        <w:t>Endeca</w:t>
+        <w:t>DPM sends out complete CAR info</w:t>
       </w:r>
-      <w:proofErr w:type="spellEnd"/>
       <w:r>
         <w:rPr>
           <w:rFonts w:ascii="Calibri" w:hAnsi="Calibri"/>
         </w:rPr>
-        <w:t xml:space="preserve"> (need turnaround time from IT)</w:t>
+        <w:t>, notify Production and IT to coordinate mapping in Endec</w:t>
+      </w:r>
+      <w:r>
+        <w:rPr>
+          <w:rFonts w:ascii="Calibri" w:hAnsi="Calibri"/>
+        </w:rPr>
+        <w:t>a . This process has a week turn around time.</w:t>
       </w:r>
     </w:p>
     <w:p>
@@ -2421,21 +2444,7 @@
         <w:rPr>
           <w:rFonts w:ascii="Calibri" w:hAnsi="Calibri"/>
         </w:rPr>
-        <w:t xml:space="preserve"> If applying attribute to existing products, these CARS will need to be </w:t>
-      </w:r>
-      <w:proofErr w:type="spellStart"/>
-      <w:r>
-        <w:rPr>
-          <w:rFonts w:ascii="Calibri" w:hAnsi="Calibri"/>
-        </w:rPr>
-        <w:t>resync’d</w:t>
-      </w:r>
-      <w:proofErr w:type="spellEnd"/>
-      <w:r>
-        <w:rPr>
-          <w:rFonts w:ascii="Calibri" w:hAnsi="Calibri"/>
-        </w:rPr>
-        <w:t xml:space="preserve"> and resent to CMP (turnaround time dependent on number of products that need to be resent)</w:t>
+        <w:t xml:space="preserve"> If applying attribute to existing products, these CARS will need to be resync’d and resent to CMP (turnaround time dependent on number of products that need to be resent)</w:t>
       </w:r>
     </w:p>
     <w:p>
@@ -2487,21 +2496,7 @@
         <w:rPr>
           <w:rFonts w:ascii="Calibri" w:hAnsi="Calibri"/>
         </w:rPr>
-        <w:t xml:space="preserve">Producer configures new facet for designated categories after </w:t>
-      </w:r>
-      <w:proofErr w:type="spellStart"/>
-      <w:r>
-        <w:rPr>
-          <w:rFonts w:ascii="Calibri" w:hAnsi="Calibri"/>
-        </w:rPr>
-        <w:t>Endeca</w:t>
-      </w:r>
-      <w:proofErr w:type="spellEnd"/>
-      <w:r>
-        <w:rPr>
-          <w:rFonts w:ascii="Calibri" w:hAnsi="Calibri"/>
-        </w:rPr>
-        <w:t xml:space="preserve"> partial extraction completes, to eliminate risk of deploying to live site</w:t>
+        <w:t>Producer configures new facet for designated categories after Endeca partial extraction completes, to eliminate risk of deploying to live site</w:t>
       </w:r>
     </w:p>
     <w:p>
@@ -2863,23 +2858,8 @@
         <w:rPr>
           <w:rFonts w:ascii="Calibri" w:hAnsi="Calibri"/>
         </w:rPr>
-        <w:t>No spaces – use underscores instead (</w:t>
+        <w:t>No spaces – use underscores instead (ie. “</w:t>
       </w:r>
-      <w:proofErr w:type="spellStart"/>
-      <w:r>
-        <w:rPr>
-          <w:rFonts w:ascii="Calibri" w:hAnsi="Calibri"/>
-        </w:rPr>
-        <w:t>ie</w:t>
-      </w:r>
-      <w:proofErr w:type="spellEnd"/>
-      <w:r>
-        <w:rPr>
-          <w:rFonts w:ascii="Calibri" w:hAnsi="Calibri"/>
-        </w:rPr>
-        <w:t>. “</w:t>
-      </w:r>
-      <w:proofErr w:type="spellStart"/>
       <w:r>
         <w:rPr>
           <w:rFonts w:ascii="Calibri" w:hAnsi="Calibri"/>
@@ -2888,7 +2868,6 @@
         </w:rPr>
         <w:t>New_Attribute_Name</w:t>
       </w:r>
-      <w:proofErr w:type="spellEnd"/>
       <w:r>
         <w:rPr>
           <w:rFonts w:ascii="Calibri" w:hAnsi="Calibri"/>
@@ -2945,21 +2924,7 @@
         <w:rPr>
           <w:rFonts w:ascii="Calibri" w:hAnsi="Calibri"/>
         </w:rPr>
-        <w:t xml:space="preserve">Select Facet if attribute is for a faceted </w:t>
-      </w:r>
-      <w:proofErr w:type="spellStart"/>
-      <w:r>
-        <w:rPr>
-          <w:rFonts w:ascii="Calibri" w:hAnsi="Calibri"/>
-        </w:rPr>
-        <w:t>nav</w:t>
-      </w:r>
-      <w:proofErr w:type="spellEnd"/>
-      <w:r>
-        <w:rPr>
-          <w:rFonts w:ascii="Calibri" w:hAnsi="Calibri"/>
-        </w:rPr>
-        <w:t xml:space="preserve"> attribute</w:t>
+        <w:t>Select Facet if attribute is for a faceted nav attribute</w:t>
       </w:r>
     </w:p>
     <w:p>
@@ -2985,21 +2950,7 @@
         <w:rPr>
           <w:rFonts w:ascii="Calibri" w:hAnsi="Calibri"/>
         </w:rPr>
-        <w:t xml:space="preserve">Select Category Left </w:t>
-      </w:r>
-      <w:proofErr w:type="spellStart"/>
-      <w:r>
-        <w:rPr>
-          <w:rFonts w:ascii="Calibri" w:hAnsi="Calibri"/>
-        </w:rPr>
-        <w:t>Nav</w:t>
-      </w:r>
-      <w:proofErr w:type="spellEnd"/>
-      <w:r>
-        <w:rPr>
-          <w:rFonts w:ascii="Calibri" w:hAnsi="Calibri"/>
-        </w:rPr>
-        <w:t xml:space="preserve"> if is for a category assortment rule</w:t>
+        <w:t>Select Category Left Nav if is for a category assortment rule</w:t>
       </w:r>
     </w:p>
     <w:p>
@@ -3279,6 +3230,104 @@
     </w:p>
     <w:p>
       <w:pPr>
+        <w:pBdr>
+          <w:top w:val="none" w:sz="0" w:space="0" w:color="auto"/>
+          <w:left w:val="none" w:sz="0" w:space="0" w:color="auto"/>
+          <w:bottom w:val="none" w:sz="0" w:space="0" w:color="auto"/>
+          <w:right w:val="none" w:sz="0" w:space="0" w:color="auto"/>
+          <w:between w:val="none" w:sz="0" w:space="0" w:color="auto"/>
+          <w:bar w:val="none" w:sz="0" w:color="auto"/>
+        </w:pBdr>
+        <w:rPr>
+          <w:rFonts w:ascii="Calibri" w:hAnsi="Calibri"/>
+        </w:rPr>
+      </w:pPr>
+    </w:p>
+    <w:p>
+      <w:pPr>
+        <w:pBdr>
+          <w:top w:val="none" w:sz="0" w:space="0" w:color="auto"/>
+          <w:left w:val="none" w:sz="0" w:space="0" w:color="auto"/>
+          <w:bottom w:val="none" w:sz="0" w:space="0" w:color="auto"/>
+          <w:right w:val="none" w:sz="0" w:space="0" w:color="auto"/>
+          <w:between w:val="none" w:sz="0" w:space="0" w:color="auto"/>
+          <w:bar w:val="none" w:sz="0" w:color="auto"/>
+        </w:pBdr>
+        <w:rPr>
+          <w:rFonts w:ascii="Calibri" w:hAnsi="Calibri"/>
+        </w:rPr>
+      </w:pPr>
+    </w:p>
+    <w:p>
+      <w:pPr>
+        <w:pStyle w:val="Heading1"/>
+        <w:rPr>
+          <w:rStyle w:val="st"/>
+        </w:rPr>
+      </w:pPr>
+      <w:r>
+        <w:rPr>
+          <w:rStyle w:val="st"/>
+        </w:rPr>
+        <w:t>Production process</w:t>
+      </w:r>
+      <w:r>
+        <w:rPr>
+          <w:rStyle w:val="st"/>
+        </w:rPr>
+        <w:t xml:space="preserve"> for new Attributes</w:t>
+      </w:r>
+    </w:p>
+    <w:p/>
+    <w:p/>
+    <w:p/>
+    <w:p/>
+    <w:p/>
+    <w:p/>
+    <w:p/>
+    <w:p/>
+    <w:p/>
+    <w:p/>
+    <w:p/>
+    <w:p/>
+    <w:p/>
+    <w:p/>
+    <w:p/>
+    <w:p/>
+    <w:p/>
+    <w:p/>
+    <w:p>
+      <w:r>
+        <w:rPr>
+          <w:noProof/>
+        </w:rPr>
+        <w:drawing>
+          <wp:inline distT="0" distB="0" distL="0" distR="0" wp14:anchorId="763F4365" wp14:editId="17834882">
+            <wp:extent cx="6304280" cy="2095500"/>
+            <wp:effectExtent l="101600" t="0" r="96520" b="0"/>
+            <wp:docPr id="2" name="Diagram 2"/>
+            <wp:cNvGraphicFramePr/>
+            <a:graphic xmlns:a="http://schemas.openxmlformats.org/drawingml/2006/main">
+              <a:graphicData uri="http://schemas.openxmlformats.org/drawingml/2006/diagram">
+                <dgm:relIds xmlns:dgm="http://schemas.openxmlformats.org/drawingml/2006/diagram" xmlns:r="http://schemas.openxmlformats.org/officeDocument/2006/relationships" r:dm="rId21" r:lo="rId22" r:qs="rId23" r:cs="rId24"/>
+              </a:graphicData>
+            </a:graphic>
+          </wp:inline>
+        </w:drawing>
+      </w:r>
+    </w:p>
+    <w:p/>
+    <w:p/>
+    <w:p/>
+    <w:p/>
+    <w:p/>
+    <w:p/>
+    <w:p/>
+    <w:p/>
+    <w:p/>
+    <w:p/>
+    <w:p>
+      <w:pPr>
         <w:pStyle w:val="Heading1"/>
       </w:pPr>
     </w:p>
@@ -3299,7 +3348,13 @@
         <w:t xml:space="preserve">New </w:t>
       </w:r>
       <w:r>
-        <w:t>Facet Attribute Timeline:</w:t>
+        <w:t xml:space="preserve">Facet </w:t>
+      </w:r>
+      <w:r>
+        <w:t xml:space="preserve">Complete </w:t>
+      </w:r>
+      <w:r>
+        <w:t>Attribute Timeline:</w:t>
       </w:r>
     </w:p>
     <w:p>
@@ -4171,7 +4226,7 @@
           <w:caps w:val="0"/>
         </w:rPr>
       </w:pPr>
-      <w:bookmarkStart w:id="3" w:name="_Toc390727199"/>
+      <w:bookmarkStart w:id="4" w:name="_Toc390727199"/>
       <w:r>
         <w:rPr>
           <w:rFonts w:ascii="Trebuchet MS"/>
@@ -4179,7 +4234,7 @@
         </w:rPr>
         <w:t>HELPFUL URLS</w:t>
       </w:r>
-      <w:bookmarkEnd w:id="3"/>
+      <w:bookmarkEnd w:id="4"/>
     </w:p>
     <w:tbl>
       <w:tblPr>
@@ -4300,7 +4355,7 @@
                 <w:b/>
               </w:rPr>
             </w:pPr>
-            <w:hyperlink r:id="rId21" w:history="1">
+            <w:hyperlink r:id="rId26" w:history="1">
               <w:r>
                 <w:rPr>
                   <w:b/>
@@ -4483,7 +4538,7 @@
           <w:rFonts w:ascii="Trebuchet MS"/>
         </w:rPr>
       </w:pPr>
-      <w:bookmarkStart w:id="4" w:name="_Toc390727200"/>
+      <w:bookmarkStart w:id="5" w:name="_Toc390727200"/>
       <w:r>
         <w:rPr>
           <w:rFonts w:ascii="Trebuchet MS"/>
@@ -4491,7 +4546,7 @@
         </w:rPr>
         <w:t>OTHER NOTES</w:t>
       </w:r>
-      <w:bookmarkEnd w:id="4"/>
+      <w:bookmarkEnd w:id="5"/>
     </w:p>
     <w:p>
       <w:pPr>
@@ -4526,15 +4581,12 @@
       <w:pPr>
         <w:pStyle w:val="Heading1"/>
       </w:pPr>
-      <w:bookmarkStart w:id="5" w:name="_Toc390727202"/>
+      <w:bookmarkStart w:id="6" w:name="_Toc390727202"/>
       <w:r>
-        <w:rPr>
-          <w:caps w:val="0"/>
-        </w:rPr>
         <w:lastRenderedPageBreak/>
         <w:t>GLOSSARY</w:t>
       </w:r>
-      <w:bookmarkEnd w:id="5"/>
+      <w:bookmarkEnd w:id="6"/>
     </w:p>
     <w:p>
       <w:pPr>
@@ -4839,19 +4891,11 @@
                 <w:color w:val="17365D"/>
               </w:rPr>
             </w:pPr>
-            <w:proofErr w:type="spellStart"/>
             <w:r>
               <w:rPr>
                 <w:color w:val="17365D"/>
               </w:rPr>
-              <w:t>Endeca</w:t>
-            </w:r>
-            <w:proofErr w:type="spellEnd"/>
-            <w:r>
-              <w:rPr>
-                <w:color w:val="17365D"/>
-              </w:rPr>
-              <w:t xml:space="preserve"> Pipeline</w:t>
+              <w:t>Endeca Pipeline</w:t>
             </w:r>
             <w:r>
               <w:rPr>
@@ -5188,8 +5232,8 @@
       </w:pPr>
     </w:p>
     <w:sectPr>
-      <w:headerReference w:type="default" r:id="rId22"/>
-      <w:footerReference w:type="default" r:id="rId23"/>
+      <w:headerReference w:type="default" r:id="rId27"/>
+      <w:footerReference w:type="default" r:id="rId28"/>
       <w:pgSz w:w="12240" w:h="15840"/>
       <w:pgMar w:top="1260" w:right="1008" w:bottom="1080" w:left="1008" w:header="720" w:footer="604" w:gutter="0"/>
       <w:cols w:space="720"/>
@@ -5287,7 +5331,7 @@
         <w:caps/>
         <w:noProof/>
       </w:rPr>
-      <w:t>4</w:t>
+      <w:t>2</w:t>
     </w:r>
     <w:r>
       <w:rPr>
@@ -5543,7 +5587,6 @@
                             <w:pStyle w:val="Body"/>
                             <w:jc w:val="right"/>
                           </w:pPr>
-                          <w:proofErr w:type="spellStart"/>
                           <w:r>
                             <w:rPr>
                               <w:rFonts w:ascii="Calibri" w:eastAsia="Calibri" w:hAnsi="Calibri" w:cs="Calibri"/>
@@ -5551,69 +5594,8 @@
                               <w:szCs w:val="24"/>
                               <w:lang w:val="fr-FR"/>
                             </w:rPr>
-                            <w:t>Creating</w:t>
+                            <w:t>Creating New Attributes &amp; Facet Deployment</w:t>
                           </w:r>
-                          <w:proofErr w:type="spellEnd"/>
-                          <w:r>
-                            <w:rPr>
-                              <w:rFonts w:ascii="Calibri" w:eastAsia="Calibri" w:hAnsi="Calibri" w:cs="Calibri"/>
-                              <w:sz w:val="24"/>
-                              <w:szCs w:val="24"/>
-                              <w:lang w:val="fr-FR"/>
-                            </w:rPr>
-                            <w:t xml:space="preserve"> New </w:t>
-                          </w:r>
-                          <w:proofErr w:type="spellStart"/>
-                          <w:r>
-                            <w:rPr>
-                              <w:rFonts w:ascii="Calibri" w:eastAsia="Calibri" w:hAnsi="Calibri" w:cs="Calibri"/>
-                              <w:sz w:val="24"/>
-                              <w:szCs w:val="24"/>
-                              <w:lang w:val="fr-FR"/>
-                            </w:rPr>
-                            <w:t>Attributes</w:t>
-                          </w:r>
-                          <w:proofErr w:type="spellEnd"/>
-                          <w:r>
-                            <w:rPr>
-                              <w:rFonts w:ascii="Calibri" w:eastAsia="Calibri" w:hAnsi="Calibri" w:cs="Calibri"/>
-                              <w:sz w:val="24"/>
-                              <w:szCs w:val="24"/>
-                              <w:lang w:val="fr-FR"/>
-                            </w:rPr>
-                            <w:t xml:space="preserve"> &amp; </w:t>
-                          </w:r>
-                          <w:proofErr w:type="spellStart"/>
-                          <w:r>
-                            <w:rPr>
-                              <w:rFonts w:ascii="Calibri" w:eastAsia="Calibri" w:hAnsi="Calibri" w:cs="Calibri"/>
-                              <w:sz w:val="24"/>
-                              <w:szCs w:val="24"/>
-                              <w:lang w:val="fr-FR"/>
-                            </w:rPr>
-                            <w:t>Facet</w:t>
-                          </w:r>
-                          <w:proofErr w:type="spellEnd"/>
-                          <w:r>
-                            <w:rPr>
-                              <w:rFonts w:ascii="Calibri" w:eastAsia="Calibri" w:hAnsi="Calibri" w:cs="Calibri"/>
-                              <w:sz w:val="24"/>
-                              <w:szCs w:val="24"/>
-                              <w:lang w:val="fr-FR"/>
-                            </w:rPr>
-                            <w:t xml:space="preserve"> </w:t>
-                          </w:r>
-                          <w:proofErr w:type="spellStart"/>
-                          <w:r>
-                            <w:rPr>
-                              <w:rFonts w:ascii="Calibri" w:eastAsia="Calibri" w:hAnsi="Calibri" w:cs="Calibri"/>
-                              <w:sz w:val="24"/>
-                              <w:szCs w:val="24"/>
-                              <w:lang w:val="fr-FR"/>
-                            </w:rPr>
-                            <w:t>Deployment</w:t>
-                          </w:r>
-                          <w:proofErr w:type="spellEnd"/>
                         </w:p>
                       </w:txbxContent>
                     </wps:txbx>
@@ -9666,7 +9648,7 @@
     <w:next w:val="Normal"/>
     <w:link w:val="Heading1Char"/>
     <w:qFormat/>
-    <w:rsid w:val="00F62651"/>
+    <w:rsid w:val="00017AE5"/>
     <w:pPr>
       <w:keepNext/>
       <w:widowControl w:val="0"/>
@@ -9682,7 +9664,7 @@
       <w:outlineLvl w:val="0"/>
     </w:pPr>
     <w:rPr>
-      <w:rFonts w:asciiTheme="minorHAnsi" w:eastAsia="Times New Roman" w:hAnsiTheme="minorHAnsi"/>
+      <w:rFonts w:ascii="Calibri" w:eastAsia="Times New Roman" w:hAnsi="Calibri"/>
       <w:caps/>
       <w:color w:val="17365D"/>
       <w:sz w:val="28"/>
@@ -10117,9 +10099,9 @@
     <w:name w:val="Heading 1 Char"/>
     <w:basedOn w:val="DefaultParagraphFont"/>
     <w:link w:val="Heading1"/>
-    <w:rsid w:val="00F62651"/>
+    <w:rsid w:val="00017AE5"/>
     <w:rPr>
-      <w:rFonts w:asciiTheme="minorHAnsi" w:eastAsia="Times New Roman" w:hAnsiTheme="minorHAnsi"/>
+      <w:rFonts w:ascii="Calibri" w:eastAsia="Times New Roman" w:hAnsi="Calibri"/>
       <w:caps/>
       <w:color w:val="17365D"/>
       <w:sz w:val="28"/>
@@ -10167,6 +10149,108 @@
     <w:name w:val="st"/>
     <w:basedOn w:val="DefaultParagraphFont"/>
     <w:rsid w:val="00F62651"/>
+  </w:style>
+  <w:style w:type="paragraph" w:styleId="NoSpacing">
+    <w:name w:val="No Spacing"/>
+    <w:uiPriority w:val="1"/>
+    <w:qFormat/>
+    <w:rsid w:val="00017AE5"/>
+    <w:rPr>
+      <w:sz w:val="24"/>
+      <w:szCs w:val="24"/>
+    </w:rPr>
+  </w:style>
+  <w:style w:type="paragraph" w:styleId="Title">
+    <w:name w:val="Title"/>
+    <w:basedOn w:val="Normal"/>
+    <w:next w:val="Normal"/>
+    <w:link w:val="TitleChar"/>
+    <w:uiPriority w:val="10"/>
+    <w:qFormat/>
+    <w:rsid w:val="00017AE5"/>
+    <w:pPr>
+      <w:pBdr>
+        <w:bottom w:val="single" w:sz="8" w:space="4" w:color="499BC9" w:themeColor="accent1"/>
+      </w:pBdr>
+      <w:spacing w:after="300"/>
+      <w:contextualSpacing/>
+    </w:pPr>
+    <w:rPr>
+      <w:rFonts w:asciiTheme="majorHAnsi" w:eastAsiaTheme="majorEastAsia" w:hAnsiTheme="majorHAnsi" w:cstheme="majorBidi"/>
+      <w:color w:val="2F2F2F" w:themeColor="text2" w:themeShade="BF"/>
+      <w:spacing w:val="5"/>
+      <w:kern w:val="28"/>
+      <w:sz w:val="52"/>
+      <w:szCs w:val="52"/>
+    </w:rPr>
+  </w:style>
+  <w:style w:type="character" w:customStyle="1" w:styleId="TitleChar">
+    <w:name w:val="Title Char"/>
+    <w:basedOn w:val="DefaultParagraphFont"/>
+    <w:link w:val="Title"/>
+    <w:uiPriority w:val="10"/>
+    <w:rsid w:val="00017AE5"/>
+    <w:rPr>
+      <w:rFonts w:asciiTheme="majorHAnsi" w:eastAsiaTheme="majorEastAsia" w:hAnsiTheme="majorHAnsi" w:cstheme="majorBidi"/>
+      <w:color w:val="2F2F2F" w:themeColor="text2" w:themeShade="BF"/>
+      <w:spacing w:val="5"/>
+      <w:kern w:val="28"/>
+      <w:sz w:val="52"/>
+      <w:szCs w:val="52"/>
+    </w:rPr>
+  </w:style>
+  <w:style w:type="paragraph" w:styleId="IntenseQuote">
+    <w:name w:val="Intense Quote"/>
+    <w:basedOn w:val="Normal"/>
+    <w:next w:val="Normal"/>
+    <w:link w:val="IntenseQuoteChar"/>
+    <w:uiPriority w:val="30"/>
+    <w:qFormat/>
+    <w:rsid w:val="00017AE5"/>
+    <w:pPr>
+      <w:pBdr>
+        <w:bottom w:val="single" w:sz="4" w:space="4" w:color="499BC9" w:themeColor="accent1"/>
+      </w:pBdr>
+      <w:spacing w:before="200" w:after="280"/>
+      <w:ind w:left="936" w:right="936"/>
+    </w:pPr>
+    <w:rPr>
+      <w:b/>
+      <w:bCs/>
+      <w:i/>
+      <w:iCs/>
+      <w:color w:val="499BC9" w:themeColor="accent1"/>
+    </w:rPr>
+  </w:style>
+  <w:style w:type="character" w:customStyle="1" w:styleId="IntenseQuoteChar">
+    <w:name w:val="Intense Quote Char"/>
+    <w:basedOn w:val="DefaultParagraphFont"/>
+    <w:link w:val="IntenseQuote"/>
+    <w:uiPriority w:val="30"/>
+    <w:rsid w:val="00017AE5"/>
+    <w:rPr>
+      <w:b/>
+      <w:bCs/>
+      <w:i/>
+      <w:iCs/>
+      <w:color w:val="499BC9" w:themeColor="accent1"/>
+      <w:sz w:val="24"/>
+      <w:szCs w:val="24"/>
+    </w:rPr>
+  </w:style>
+  <w:style w:type="character" w:styleId="IntenseEmphasis">
+    <w:name w:val="Intense Emphasis"/>
+    <w:basedOn w:val="DefaultParagraphFont"/>
+    <w:uiPriority w:val="21"/>
+    <w:qFormat/>
+    <w:rsid w:val="00017AE5"/>
+    <w:rPr>
+      <w:b/>
+      <w:bCs/>
+      <w:i/>
+      <w:iCs/>
+      <w:color w:val="499BC9" w:themeColor="accent1"/>
+    </w:rPr>
   </w:style>
 </w:styles>
 </file>
@@ -10346,7 +10430,7 @@
     <w:next w:val="Normal"/>
     <w:link w:val="Heading1Char"/>
     <w:qFormat/>
-    <w:rsid w:val="00F62651"/>
+    <w:rsid w:val="00017AE5"/>
     <w:pPr>
       <w:keepNext/>
       <w:widowControl w:val="0"/>
@@ -10362,7 +10446,7 @@
       <w:outlineLvl w:val="0"/>
     </w:pPr>
     <w:rPr>
-      <w:rFonts w:asciiTheme="minorHAnsi" w:eastAsia="Times New Roman" w:hAnsiTheme="minorHAnsi"/>
+      <w:rFonts w:ascii="Calibri" w:eastAsia="Times New Roman" w:hAnsi="Calibri"/>
       <w:caps/>
       <w:color w:val="17365D"/>
       <w:sz w:val="28"/>
@@ -10797,9 +10881,9 @@
     <w:name w:val="Heading 1 Char"/>
     <w:basedOn w:val="DefaultParagraphFont"/>
     <w:link w:val="Heading1"/>
-    <w:rsid w:val="00F62651"/>
+    <w:rsid w:val="00017AE5"/>
     <w:rPr>
-      <w:rFonts w:asciiTheme="minorHAnsi" w:eastAsia="Times New Roman" w:hAnsiTheme="minorHAnsi"/>
+      <w:rFonts w:ascii="Calibri" w:eastAsia="Times New Roman" w:hAnsi="Calibri"/>
       <w:caps/>
       <w:color w:val="17365D"/>
       <w:sz w:val="28"/>
@@ -10848,10 +10932,859 @@
     <w:basedOn w:val="DefaultParagraphFont"/>
     <w:rsid w:val="00F62651"/>
   </w:style>
+  <w:style w:type="paragraph" w:styleId="NoSpacing">
+    <w:name w:val="No Spacing"/>
+    <w:uiPriority w:val="1"/>
+    <w:qFormat/>
+    <w:rsid w:val="00017AE5"/>
+    <w:rPr>
+      <w:sz w:val="24"/>
+      <w:szCs w:val="24"/>
+    </w:rPr>
+  </w:style>
+  <w:style w:type="paragraph" w:styleId="Title">
+    <w:name w:val="Title"/>
+    <w:basedOn w:val="Normal"/>
+    <w:next w:val="Normal"/>
+    <w:link w:val="TitleChar"/>
+    <w:uiPriority w:val="10"/>
+    <w:qFormat/>
+    <w:rsid w:val="00017AE5"/>
+    <w:pPr>
+      <w:pBdr>
+        <w:bottom w:val="single" w:sz="8" w:space="4" w:color="499BC9" w:themeColor="accent1"/>
+      </w:pBdr>
+      <w:spacing w:after="300"/>
+      <w:contextualSpacing/>
+    </w:pPr>
+    <w:rPr>
+      <w:rFonts w:asciiTheme="majorHAnsi" w:eastAsiaTheme="majorEastAsia" w:hAnsiTheme="majorHAnsi" w:cstheme="majorBidi"/>
+      <w:color w:val="2F2F2F" w:themeColor="text2" w:themeShade="BF"/>
+      <w:spacing w:val="5"/>
+      <w:kern w:val="28"/>
+      <w:sz w:val="52"/>
+      <w:szCs w:val="52"/>
+    </w:rPr>
+  </w:style>
+  <w:style w:type="character" w:customStyle="1" w:styleId="TitleChar">
+    <w:name w:val="Title Char"/>
+    <w:basedOn w:val="DefaultParagraphFont"/>
+    <w:link w:val="Title"/>
+    <w:uiPriority w:val="10"/>
+    <w:rsid w:val="00017AE5"/>
+    <w:rPr>
+      <w:rFonts w:asciiTheme="majorHAnsi" w:eastAsiaTheme="majorEastAsia" w:hAnsiTheme="majorHAnsi" w:cstheme="majorBidi"/>
+      <w:color w:val="2F2F2F" w:themeColor="text2" w:themeShade="BF"/>
+      <w:spacing w:val="5"/>
+      <w:kern w:val="28"/>
+      <w:sz w:val="52"/>
+      <w:szCs w:val="52"/>
+    </w:rPr>
+  </w:style>
+  <w:style w:type="paragraph" w:styleId="IntenseQuote">
+    <w:name w:val="Intense Quote"/>
+    <w:basedOn w:val="Normal"/>
+    <w:next w:val="Normal"/>
+    <w:link w:val="IntenseQuoteChar"/>
+    <w:uiPriority w:val="30"/>
+    <w:qFormat/>
+    <w:rsid w:val="00017AE5"/>
+    <w:pPr>
+      <w:pBdr>
+        <w:bottom w:val="single" w:sz="4" w:space="4" w:color="499BC9" w:themeColor="accent1"/>
+      </w:pBdr>
+      <w:spacing w:before="200" w:after="280"/>
+      <w:ind w:left="936" w:right="936"/>
+    </w:pPr>
+    <w:rPr>
+      <w:b/>
+      <w:bCs/>
+      <w:i/>
+      <w:iCs/>
+      <w:color w:val="499BC9" w:themeColor="accent1"/>
+    </w:rPr>
+  </w:style>
+  <w:style w:type="character" w:customStyle="1" w:styleId="IntenseQuoteChar">
+    <w:name w:val="Intense Quote Char"/>
+    <w:basedOn w:val="DefaultParagraphFont"/>
+    <w:link w:val="IntenseQuote"/>
+    <w:uiPriority w:val="30"/>
+    <w:rsid w:val="00017AE5"/>
+    <w:rPr>
+      <w:b/>
+      <w:bCs/>
+      <w:i/>
+      <w:iCs/>
+      <w:color w:val="499BC9" w:themeColor="accent1"/>
+      <w:sz w:val="24"/>
+      <w:szCs w:val="24"/>
+    </w:rPr>
+  </w:style>
+  <w:style w:type="character" w:styleId="IntenseEmphasis">
+    <w:name w:val="Intense Emphasis"/>
+    <w:basedOn w:val="DefaultParagraphFont"/>
+    <w:uiPriority w:val="21"/>
+    <w:qFormat/>
+    <w:rsid w:val="00017AE5"/>
+    <w:rPr>
+      <w:b/>
+      <w:bCs/>
+      <w:i/>
+      <w:iCs/>
+      <w:color w:val="499BC9" w:themeColor="accent1"/>
+    </w:rPr>
+  </w:style>
 </w:styles>
 </file>
 
 <file path=word/diagrams/colors1.xml><?xml version="1.0" encoding="utf-8"?>
+<dgm:colorsDef xmlns:dgm="http://schemas.openxmlformats.org/drawingml/2006/diagram" xmlns:a="http://schemas.openxmlformats.org/drawingml/2006/main" uniqueId="urn:microsoft.com/office/officeart/2005/8/colors/accent1_2">
+  <dgm:title val=""/>
+  <dgm:desc val=""/>
+  <dgm:catLst>
+    <dgm:cat type="accent1" pri="11200"/>
+  </dgm:catLst>
+  <dgm:styleLbl name="node0">
+    <dgm:fillClrLst meth="repeat">
+      <a:schemeClr val="accent1"/>
+    </dgm:fillClrLst>
+    <dgm:linClrLst meth="repeat">
+      <a:schemeClr val="lt1"/>
+    </dgm:linClrLst>
+    <dgm:effectClrLst/>
+    <dgm:txLinClrLst/>
+    <dgm:txFillClrLst/>
+    <dgm:txEffectClrLst/>
+  </dgm:styleLbl>
+  <dgm:styleLbl name="alignNode1">
+    <dgm:fillClrLst meth="repeat">
+      <a:schemeClr val="accent1"/>
+    </dgm:fillClrLst>
+    <dgm:linClrLst meth="repeat">
+      <a:schemeClr val="accent1"/>
+    </dgm:linClrLst>
+    <dgm:effectClrLst/>
+    <dgm:txLinClrLst/>
+    <dgm:txFillClrLst/>
+    <dgm:txEffectClrLst/>
+  </dgm:styleLbl>
+  <dgm:styleLbl name="node1">
+    <dgm:fillClrLst meth="repeat">
+      <a:schemeClr val="accent1"/>
+    </dgm:fillClrLst>
+    <dgm:linClrLst meth="repeat">
+      <a:schemeClr val="lt1"/>
+    </dgm:linClrLst>
+    <dgm:effectClrLst/>
+    <dgm:txLinClrLst/>
+    <dgm:txFillClrLst/>
+    <dgm:txEffectClrLst/>
+  </dgm:styleLbl>
+  <dgm:styleLbl name="lnNode1">
+    <dgm:fillClrLst meth="repeat">
+      <a:schemeClr val="accent1"/>
+    </dgm:fillClrLst>
+    <dgm:linClrLst meth="repeat">
+      <a:schemeClr val="lt1"/>
+    </dgm:linClrLst>
+    <dgm:effectClrLst/>
+    <dgm:txLinClrLst/>
+    <dgm:txFillClrLst/>
+    <dgm:txEffectClrLst/>
+  </dgm:styleLbl>
+  <dgm:styleLbl name="vennNode1">
+    <dgm:fillClrLst meth="repeat">
+      <a:schemeClr val="accent1">
+        <a:alpha val="50000"/>
+      </a:schemeClr>
+    </dgm:fillClrLst>
+    <dgm:linClrLst meth="repeat">
+      <a:schemeClr val="lt1"/>
+    </dgm:linClrLst>
+    <dgm:effectClrLst/>
+    <dgm:txLinClrLst/>
+    <dgm:txFillClrLst/>
+    <dgm:txEffectClrLst/>
+  </dgm:styleLbl>
+  <dgm:styleLbl name="node2">
+    <dgm:fillClrLst meth="repeat">
+      <a:schemeClr val="accent1"/>
+    </dgm:fillClrLst>
+    <dgm:linClrLst meth="repeat">
+      <a:schemeClr val="lt1"/>
+    </dgm:linClrLst>
+    <dgm:effectClrLst/>
+    <dgm:txLinClrLst/>
+    <dgm:txFillClrLst/>
+    <dgm:txEffectClrLst/>
+  </dgm:styleLbl>
+  <dgm:styleLbl name="node3">
+    <dgm:fillClrLst meth="repeat">
+      <a:schemeClr val="accent1"/>
+    </dgm:fillClrLst>
+    <dgm:linClrLst meth="repeat">
+      <a:schemeClr val="lt1"/>
+    </dgm:linClrLst>
+    <dgm:effectClrLst/>
+    <dgm:txLinClrLst/>
+    <dgm:txFillClrLst/>
+    <dgm:txEffectClrLst/>
+  </dgm:styleLbl>
+  <dgm:styleLbl name="node4">
+    <dgm:fillClrLst meth="repeat">
+      <a:schemeClr val="accent1"/>
+    </dgm:fillClrLst>
+    <dgm:linClrLst meth="repeat">
+      <a:schemeClr val="lt1"/>
+    </dgm:linClrLst>
+    <dgm:effectClrLst/>
+    <dgm:txLinClrLst/>
+    <dgm:txFillClrLst/>
+    <dgm:txEffectClrLst/>
+  </dgm:styleLbl>
+  <dgm:styleLbl name="fgImgPlace1">
+    <dgm:fillClrLst meth="repeat">
+      <a:schemeClr val="accent1">
+        <a:tint val="50000"/>
+      </a:schemeClr>
+    </dgm:fillClrLst>
+    <dgm:linClrLst meth="repeat">
+      <a:schemeClr val="lt1"/>
+    </dgm:linClrLst>
+    <dgm:effectClrLst/>
+    <dgm:txLinClrLst/>
+    <dgm:txFillClrLst meth="repeat">
+      <a:schemeClr val="lt1"/>
+    </dgm:txFillClrLst>
+    <dgm:txEffectClrLst/>
+  </dgm:styleLbl>
+  <dgm:styleLbl name="alignImgPlace1">
+    <dgm:fillClrLst meth="repeat">
+      <a:schemeClr val="accent1">
+        <a:tint val="50000"/>
+      </a:schemeClr>
+    </dgm:fillClrLst>
+    <dgm:linClrLst meth="repeat">
+      <a:schemeClr val="lt1"/>
+    </dgm:linClrLst>
+    <dgm:effectClrLst/>
+    <dgm:txLinClrLst/>
+    <dgm:txFillClrLst meth="repeat">
+      <a:schemeClr val="lt1"/>
+    </dgm:txFillClrLst>
+    <dgm:txEffectClrLst/>
+  </dgm:styleLbl>
+  <dgm:styleLbl name="bgImgPlace1">
+    <dgm:fillClrLst meth="repeat">
+      <a:schemeClr val="accent1">
+        <a:tint val="50000"/>
+      </a:schemeClr>
+    </dgm:fillClrLst>
+    <dgm:linClrLst meth="repeat">
+      <a:schemeClr val="lt1"/>
+    </dgm:linClrLst>
+    <dgm:effectClrLst/>
+    <dgm:txLinClrLst/>
+    <dgm:txFillClrLst meth="repeat">
+      <a:schemeClr val="lt1"/>
+    </dgm:txFillClrLst>
+    <dgm:txEffectClrLst/>
+  </dgm:styleLbl>
+  <dgm:styleLbl name="sibTrans2D1">
+    <dgm:fillClrLst meth="repeat">
+      <a:schemeClr val="accent1">
+        <a:tint val="60000"/>
+      </a:schemeClr>
+    </dgm:fillClrLst>
+    <dgm:linClrLst meth="repeat">
+      <a:schemeClr val="accent1">
+        <a:tint val="60000"/>
+      </a:schemeClr>
+    </dgm:linClrLst>
+    <dgm:effectClrLst/>
+    <dgm:txLinClrLst/>
+    <dgm:txFillClrLst/>
+    <dgm:txEffectClrLst/>
+  </dgm:styleLbl>
+  <dgm:styleLbl name="fgSibTrans2D1">
+    <dgm:fillClrLst meth="repeat">
+      <a:schemeClr val="accent1">
+        <a:tint val="60000"/>
+      </a:schemeClr>
+    </dgm:fillClrLst>
+    <dgm:linClrLst meth="repeat">
+      <a:schemeClr val="accent1">
+        <a:tint val="60000"/>
+      </a:schemeClr>
+    </dgm:linClrLst>
+    <dgm:effectClrLst/>
+    <dgm:txLinClrLst/>
+    <dgm:txFillClrLst/>
+    <dgm:txEffectClrLst/>
+  </dgm:styleLbl>
+  <dgm:styleLbl name="bgSibTrans2D1">
+    <dgm:fillClrLst meth="repeat">
+      <a:schemeClr val="accent1">
+        <a:tint val="60000"/>
+      </a:schemeClr>
+    </dgm:fillClrLst>
+    <dgm:linClrLst meth="repeat">
+      <a:schemeClr val="accent1">
+        <a:tint val="60000"/>
+      </a:schemeClr>
+    </dgm:linClrLst>
+    <dgm:effectClrLst/>
+    <dgm:txLinClrLst/>
+    <dgm:txFillClrLst/>
+    <dgm:txEffectClrLst/>
+  </dgm:styleLbl>
+  <dgm:styleLbl name="sibTrans1D1">
+    <dgm:fillClrLst meth="repeat">
+      <a:schemeClr val="accent1"/>
+    </dgm:fillClrLst>
+    <dgm:linClrLst meth="repeat">
+      <a:schemeClr val="accent1"/>
+    </dgm:linClrLst>
+    <dgm:effectClrLst/>
+    <dgm:txLinClrLst/>
+    <dgm:txFillClrLst meth="repeat">
+      <a:schemeClr val="tx1"/>
+    </dgm:txFillClrLst>
+    <dgm:txEffectClrLst/>
+  </dgm:styleLbl>
+  <dgm:styleLbl name="callout">
+    <dgm:fillClrLst meth="repeat">
+      <a:schemeClr val="accent1"/>
+    </dgm:fillClrLst>
+    <dgm:linClrLst meth="repeat">
+      <a:schemeClr val="accent1">
+        <a:tint val="50000"/>
+      </a:schemeClr>
+    </dgm:linClrLst>
+    <dgm:effectClrLst/>
+    <dgm:txLinClrLst/>
+    <dgm:txFillClrLst meth="repeat">
+      <a:schemeClr val="tx1"/>
+    </dgm:txFillClrLst>
+    <dgm:txEffectClrLst/>
+  </dgm:styleLbl>
+  <dgm:styleLbl name="asst0">
+    <dgm:fillClrLst meth="repeat">
+      <a:schemeClr val="accent1"/>
+    </dgm:fillClrLst>
+    <dgm:linClrLst meth="repeat">
+      <a:schemeClr val="lt1"/>
+    </dgm:linClrLst>
+    <dgm:effectClrLst/>
+    <dgm:txLinClrLst/>
+    <dgm:txFillClrLst/>
+    <dgm:txEffectClrLst/>
+  </dgm:styleLbl>
+  <dgm:styleLbl name="asst1">
+    <dgm:fillClrLst meth="repeat">
+      <a:schemeClr val="accent1"/>
+    </dgm:fillClrLst>
+    <dgm:linClrLst meth="repeat">
+      <a:schemeClr val="lt1"/>
+    </dgm:linClrLst>
+    <dgm:effectClrLst/>
+    <dgm:txLinClrLst/>
+    <dgm:txFillClrLst/>
+    <dgm:txEffectClrLst/>
+  </dgm:styleLbl>
+  <dgm:styleLbl name="asst2">
+    <dgm:fillClrLst meth="repeat">
+      <a:schemeClr val="accent1"/>
+    </dgm:fillClrLst>
+    <dgm:linClrLst meth="repeat">
+      <a:schemeClr val="lt1"/>
+    </dgm:linClrLst>
+    <dgm:effectClrLst/>
+    <dgm:txLinClrLst/>
+    <dgm:txFillClrLst/>
+    <dgm:txEffectClrLst/>
+  </dgm:styleLbl>
+  <dgm:styleLbl name="asst3">
+    <dgm:fillClrLst meth="repeat">
+      <a:schemeClr val="accent1"/>
+    </dgm:fillClrLst>
+    <dgm:linClrLst meth="repeat">
+      <a:schemeClr val="lt1"/>
+    </dgm:linClrLst>
+    <dgm:effectClrLst/>
+    <dgm:txLinClrLst/>
+    <dgm:txFillClrLst/>
+    <dgm:txEffectClrLst/>
+  </dgm:styleLbl>
+  <dgm:styleLbl name="asst4">
+    <dgm:fillClrLst meth="repeat">
+      <a:schemeClr val="accent1"/>
+    </dgm:fillClrLst>
+    <dgm:linClrLst meth="repeat">
+      <a:schemeClr val="lt1"/>
+    </dgm:linClrLst>
+    <dgm:effectClrLst/>
+    <dgm:txLinClrLst/>
+    <dgm:txFillClrLst/>
+    <dgm:txEffectClrLst/>
+  </dgm:styleLbl>
+  <dgm:styleLbl name="parChTrans2D1">
+    <dgm:fillClrLst meth="repeat">
+      <a:schemeClr val="accent1">
+        <a:tint val="60000"/>
+      </a:schemeClr>
+    </dgm:fillClrLst>
+    <dgm:linClrLst meth="repeat">
+      <a:schemeClr val="accent1">
+        <a:tint val="60000"/>
+      </a:schemeClr>
+    </dgm:linClrLst>
+    <dgm:effectClrLst/>
+    <dgm:txLinClrLst/>
+    <dgm:txFillClrLst meth="repeat">
+      <a:schemeClr val="lt1"/>
+    </dgm:txFillClrLst>
+    <dgm:txEffectClrLst/>
+  </dgm:styleLbl>
+  <dgm:styleLbl name="parChTrans2D2">
+    <dgm:fillClrLst meth="repeat">
+      <a:schemeClr val="accent1"/>
+    </dgm:fillClrLst>
+    <dgm:linClrLst meth="repeat">
+      <a:schemeClr val="accent1"/>
+    </dgm:linClrLst>
+    <dgm:effectClrLst/>
+    <dgm:txLinClrLst/>
+    <dgm:txFillClrLst meth="repeat">
+      <a:schemeClr val="lt1"/>
+    </dgm:txFillClrLst>
+    <dgm:txEffectClrLst/>
+  </dgm:styleLbl>
+  <dgm:styleLbl name="parChTrans2D3">
+    <dgm:fillClrLst meth="repeat">
+      <a:schemeClr val="accent1"/>
+    </dgm:fillClrLst>
+    <dgm:linClrLst meth="repeat">
+      <a:schemeClr val="accent1"/>
+    </dgm:linClrLst>
+    <dgm:effectClrLst/>
+    <dgm:txLinClrLst/>
+    <dgm:txFillClrLst meth="repeat">
+      <a:schemeClr val="lt1"/>
+    </dgm:txFillClrLst>
+    <dgm:txEffectClrLst/>
+  </dgm:styleLbl>
+  <dgm:styleLbl name="parChTrans2D4">
+    <dgm:fillClrLst meth="repeat">
+      <a:schemeClr val="accent1"/>
+    </dgm:fillClrLst>
+    <dgm:linClrLst meth="repeat">
+      <a:schemeClr val="accent1"/>
+    </dgm:linClrLst>
+    <dgm:effectClrLst/>
+    <dgm:txLinClrLst/>
+    <dgm:txFillClrLst meth="repeat">
+      <a:schemeClr val="lt1"/>
+    </dgm:txFillClrLst>
+    <dgm:txEffectClrLst/>
+  </dgm:styleLbl>
+  <dgm:styleLbl name="parChTrans1D1">
+    <dgm:fillClrLst meth="repeat">
+      <a:schemeClr val="accent1"/>
+    </dgm:fillClrLst>
+    <dgm:linClrLst meth="repeat">
+      <a:schemeClr val="accent1">
+        <a:shade val="60000"/>
+      </a:schemeClr>
+    </dgm:linClrLst>
+    <dgm:effectClrLst/>
+    <dgm:txLinClrLst/>
+    <dgm:txFillClrLst meth="repeat">
+      <a:schemeClr val="tx1"/>
+    </dgm:txFillClrLst>
+    <dgm:txEffectClrLst/>
+  </dgm:styleLbl>
+  <dgm:styleLbl name="parChTrans1D2">
+    <dgm:fillClrLst meth="repeat">
+      <a:schemeClr val="accent1"/>
+    </dgm:fillClrLst>
+    <dgm:linClrLst meth="repeat">
+      <a:schemeClr val="accent1">
+        <a:shade val="60000"/>
+      </a:schemeClr>
+    </dgm:linClrLst>
+    <dgm:effectClrLst/>
+    <dgm:txLinClrLst/>
+    <dgm:txFillClrLst meth="repeat">
+      <a:schemeClr val="tx1"/>
+    </dgm:txFillClrLst>
+    <dgm:txEffectClrLst/>
+  </dgm:styleLbl>
+  <dgm:styleLbl name="parChTrans1D3">
+    <dgm:fillClrLst meth="repeat">
+      <a:schemeClr val="accent1"/>
+    </dgm:fillClrLst>
+    <dgm:linClrLst meth="repeat">
+      <a:schemeClr val="accent1">
+        <a:shade val="80000"/>
+      </a:schemeClr>
+    </dgm:linClrLst>
+    <dgm:effectClrLst/>
+    <dgm:txLinClrLst/>
+    <dgm:txFillClrLst meth="repeat">
+      <a:schemeClr val="tx1"/>
+    </dgm:txFillClrLst>
+    <dgm:txEffectClrLst/>
+  </dgm:styleLbl>
+  <dgm:styleLbl name="parChTrans1D4">
+    <dgm:fillClrLst meth="repeat">
+      <a:schemeClr val="accent1"/>
+    </dgm:fillClrLst>
+    <dgm:linClrLst meth="repeat">
+      <a:schemeClr val="accent1">
+        <a:shade val="80000"/>
+      </a:schemeClr>
+    </dgm:linClrLst>
+    <dgm:effectClrLst/>
+    <dgm:txLinClrLst/>
+    <dgm:txFillClrLst meth="repeat">
+      <a:schemeClr val="tx1"/>
+    </dgm:txFillClrLst>
+    <dgm:txEffectClrLst/>
+  </dgm:styleLbl>
+  <dgm:styleLbl name="fgAcc1">
+    <dgm:fillClrLst meth="repeat">
+      <a:schemeClr val="lt1">
+        <a:alpha val="90000"/>
+      </a:schemeClr>
+    </dgm:fillClrLst>
+    <dgm:linClrLst meth="repeat">
+      <a:schemeClr val="accent1"/>
+    </dgm:linClrLst>
+    <dgm:effectClrLst/>
+    <dgm:txLinClrLst/>
+    <dgm:txFillClrLst meth="repeat">
+      <a:schemeClr val="dk1"/>
+    </dgm:txFillClrLst>
+    <dgm:txEffectClrLst/>
+  </dgm:styleLbl>
+  <dgm:styleLbl name="conFgAcc1">
+    <dgm:fillClrLst meth="repeat">
+      <a:schemeClr val="lt1">
+        <a:alpha val="90000"/>
+      </a:schemeClr>
+    </dgm:fillClrLst>
+    <dgm:linClrLst meth="repeat">
+      <a:schemeClr val="accent1"/>
+    </dgm:linClrLst>
+    <dgm:effectClrLst/>
+    <dgm:txLinClrLst/>
+    <dgm:txFillClrLst meth="repeat">
+      <a:schemeClr val="dk1"/>
+    </dgm:txFillClrLst>
+    <dgm:txEffectClrLst/>
+  </dgm:styleLbl>
+  <dgm:styleLbl name="alignAcc1">
+    <dgm:fillClrLst meth="repeat">
+      <a:schemeClr val="lt1">
+        <a:alpha val="90000"/>
+      </a:schemeClr>
+    </dgm:fillClrLst>
+    <dgm:linClrLst meth="repeat">
+      <a:schemeClr val="accent1"/>
+    </dgm:linClrLst>
+    <dgm:effectClrLst/>
+    <dgm:txLinClrLst/>
+    <dgm:txFillClrLst meth="repeat">
+      <a:schemeClr val="dk1"/>
+    </dgm:txFillClrLst>
+    <dgm:txEffectClrLst/>
+  </dgm:styleLbl>
+  <dgm:styleLbl name="trAlignAcc1">
+    <dgm:fillClrLst meth="repeat">
+      <a:schemeClr val="lt1">
+        <a:alpha val="40000"/>
+      </a:schemeClr>
+    </dgm:fillClrLst>
+    <dgm:linClrLst meth="repeat">
+      <a:schemeClr val="accent1"/>
+    </dgm:linClrLst>
+    <dgm:effectClrLst/>
+    <dgm:txLinClrLst/>
+    <dgm:txFillClrLst meth="repeat">
+      <a:schemeClr val="dk1"/>
+    </dgm:txFillClrLst>
+    <dgm:txEffectClrLst/>
+  </dgm:styleLbl>
+  <dgm:styleLbl name="bgAcc1">
+    <dgm:fillClrLst meth="repeat">
+      <a:schemeClr val="lt1">
+        <a:alpha val="90000"/>
+      </a:schemeClr>
+    </dgm:fillClrLst>
+    <dgm:linClrLst meth="repeat">
+      <a:schemeClr val="accent1"/>
+    </dgm:linClrLst>
+    <dgm:effectClrLst/>
+    <dgm:txLinClrLst/>
+    <dgm:txFillClrLst meth="repeat">
+      <a:schemeClr val="dk1"/>
+    </dgm:txFillClrLst>
+    <dgm:txEffectClrLst/>
+  </dgm:styleLbl>
+  <dgm:styleLbl name="solidFgAcc1">
+    <dgm:fillClrLst meth="repeat">
+      <a:schemeClr val="lt1"/>
+    </dgm:fillClrLst>
+    <dgm:linClrLst meth="repeat">
+      <a:schemeClr val="accent1"/>
+    </dgm:linClrLst>
+    <dgm:effectClrLst/>
+    <dgm:txLinClrLst/>
+    <dgm:txFillClrLst meth="repeat">
+      <a:schemeClr val="dk1"/>
+    </dgm:txFillClrLst>
+    <dgm:txEffectClrLst/>
+  </dgm:styleLbl>
+  <dgm:styleLbl name="solidAlignAcc1">
+    <dgm:fillClrLst meth="repeat">
+      <a:schemeClr val="lt1"/>
+    </dgm:fillClrLst>
+    <dgm:linClrLst meth="repeat">
+      <a:schemeClr val="accent1"/>
+    </dgm:linClrLst>
+    <dgm:effectClrLst/>
+    <dgm:txLinClrLst/>
+    <dgm:txFillClrLst meth="repeat">
+      <a:schemeClr val="dk1"/>
+    </dgm:txFillClrLst>
+    <dgm:txEffectClrLst/>
+  </dgm:styleLbl>
+  <dgm:styleLbl name="solidBgAcc1">
+    <dgm:fillClrLst meth="repeat">
+      <a:schemeClr val="lt1"/>
+    </dgm:fillClrLst>
+    <dgm:linClrLst meth="repeat">
+      <a:schemeClr val="accent1"/>
+    </dgm:linClrLst>
+    <dgm:effectClrLst/>
+    <dgm:txLinClrLst/>
+    <dgm:txFillClrLst meth="repeat">
+      <a:schemeClr val="dk1"/>
+    </dgm:txFillClrLst>
+    <dgm:txEffectClrLst/>
+  </dgm:styleLbl>
+  <dgm:styleLbl name="fgAccFollowNode1">
+    <dgm:fillClrLst meth="repeat">
+      <a:schemeClr val="accent1">
+        <a:alpha val="90000"/>
+        <a:tint val="40000"/>
+      </a:schemeClr>
+    </dgm:fillClrLst>
+    <dgm:linClrLst meth="repeat">
+      <a:schemeClr val="accent1">
+        <a:alpha val="90000"/>
+        <a:tint val="40000"/>
+      </a:schemeClr>
+    </dgm:linClrLst>
+    <dgm:effectClrLst/>
+    <dgm:txLinClrLst/>
+    <dgm:txFillClrLst meth="repeat">
+      <a:schemeClr val="dk1"/>
+    </dgm:txFillClrLst>
+    <dgm:txEffectClrLst/>
+  </dgm:styleLbl>
+  <dgm:styleLbl name="alignAccFollowNode1">
+    <dgm:fillClrLst meth="repeat">
+      <a:schemeClr val="accent1">
+        <a:alpha val="90000"/>
+        <a:tint val="40000"/>
+      </a:schemeClr>
+    </dgm:fillClrLst>
+    <dgm:linClrLst meth="repeat">
+      <a:schemeClr val="accent1">
+        <a:alpha val="90000"/>
+        <a:tint val="40000"/>
+      </a:schemeClr>
+    </dgm:linClrLst>
+    <dgm:effectClrLst/>
+    <dgm:txLinClrLst/>
+    <dgm:txFillClrLst meth="repeat">
+      <a:schemeClr val="dk1"/>
+    </dgm:txFillClrLst>
+    <dgm:txEffectClrLst/>
+  </dgm:styleLbl>
+  <dgm:styleLbl name="bgAccFollowNode1">
+    <dgm:fillClrLst meth="repeat">
+      <a:schemeClr val="accent1">
+        <a:alpha val="90000"/>
+        <a:tint val="40000"/>
+      </a:schemeClr>
+    </dgm:fillClrLst>
+    <dgm:linClrLst meth="repeat">
+      <a:schemeClr val="accent1">
+        <a:alpha val="90000"/>
+        <a:tint val="40000"/>
+      </a:schemeClr>
+    </dgm:linClrLst>
+    <dgm:effectClrLst/>
+    <dgm:txLinClrLst/>
+    <dgm:txFillClrLst meth="repeat">
+      <a:schemeClr val="dk1"/>
+    </dgm:txFillClrLst>
+    <dgm:txEffectClrLst/>
+  </dgm:styleLbl>
+  <dgm:styleLbl name="fgAcc0">
+    <dgm:fillClrLst meth="repeat">
+      <a:schemeClr val="lt1">
+        <a:alpha val="90000"/>
+      </a:schemeClr>
+    </dgm:fillClrLst>
+    <dgm:linClrLst meth="repeat">
+      <a:schemeClr val="accent1"/>
+    </dgm:linClrLst>
+    <dgm:effectClrLst/>
+    <dgm:txLinClrLst/>
+    <dgm:txFillClrLst meth="repeat">
+      <a:schemeClr val="dk1"/>
+    </dgm:txFillClrLst>
+    <dgm:txEffectClrLst/>
+  </dgm:styleLbl>
+  <dgm:styleLbl name="fgAcc2">
+    <dgm:fillClrLst meth="repeat">
+      <a:schemeClr val="lt1">
+        <a:alpha val="90000"/>
+      </a:schemeClr>
+    </dgm:fillClrLst>
+    <dgm:linClrLst meth="repeat">
+      <a:schemeClr val="accent1"/>
+    </dgm:linClrLst>
+    <dgm:effectClrLst/>
+    <dgm:txLinClrLst/>
+    <dgm:txFillClrLst meth="repeat">
+      <a:schemeClr val="dk1"/>
+    </dgm:txFillClrLst>
+    <dgm:txEffectClrLst/>
+  </dgm:styleLbl>
+  <dgm:styleLbl name="fgAcc3">
+    <dgm:fillClrLst meth="repeat">
+      <a:schemeClr val="lt1">
+        <a:alpha val="90000"/>
+      </a:schemeClr>
+    </dgm:fillClrLst>
+    <dgm:linClrLst meth="repeat">
+      <a:schemeClr val="accent1"/>
+    </dgm:linClrLst>
+    <dgm:effectClrLst/>
+    <dgm:txLinClrLst/>
+    <dgm:txFillClrLst meth="repeat">
+      <a:schemeClr val="dk1"/>
+    </dgm:txFillClrLst>
+    <dgm:txEffectClrLst/>
+  </dgm:styleLbl>
+  <dgm:styleLbl name="fgAcc4">
+    <dgm:fillClrLst meth="repeat">
+      <a:schemeClr val="lt1">
+        <a:alpha val="90000"/>
+      </a:schemeClr>
+    </dgm:fillClrLst>
+    <dgm:linClrLst meth="repeat">
+      <a:schemeClr val="accent1"/>
+    </dgm:linClrLst>
+    <dgm:effectClrLst/>
+    <dgm:txLinClrLst/>
+    <dgm:txFillClrLst meth="repeat">
+      <a:schemeClr val="dk1"/>
+    </dgm:txFillClrLst>
+    <dgm:txEffectClrLst/>
+  </dgm:styleLbl>
+  <dgm:styleLbl name="bgShp">
+    <dgm:fillClrLst meth="repeat">
+      <a:schemeClr val="accent1">
+        <a:tint val="40000"/>
+      </a:schemeClr>
+    </dgm:fillClrLst>
+    <dgm:linClrLst meth="repeat">
+      <a:schemeClr val="accent1"/>
+    </dgm:linClrLst>
+    <dgm:effectClrLst/>
+    <dgm:txLinClrLst/>
+    <dgm:txFillClrLst meth="repeat">
+      <a:schemeClr val="dk1"/>
+    </dgm:txFillClrLst>
+    <dgm:txEffectClrLst/>
+  </dgm:styleLbl>
+  <dgm:styleLbl name="dkBgShp">
+    <dgm:fillClrLst meth="repeat">
+      <a:schemeClr val="accent1">
+        <a:shade val="80000"/>
+      </a:schemeClr>
+    </dgm:fillClrLst>
+    <dgm:linClrLst meth="repeat">
+      <a:schemeClr val="accent1"/>
+    </dgm:linClrLst>
+    <dgm:effectClrLst/>
+    <dgm:txLinClrLst/>
+    <dgm:txFillClrLst meth="repeat">
+      <a:schemeClr val="lt1"/>
+    </dgm:txFillClrLst>
+    <dgm:txEffectClrLst/>
+  </dgm:styleLbl>
+  <dgm:styleLbl name="trBgShp">
+    <dgm:fillClrLst meth="repeat">
+      <a:schemeClr val="accent1">
+        <a:tint val="50000"/>
+        <a:alpha val="40000"/>
+      </a:schemeClr>
+    </dgm:fillClrLst>
+    <dgm:linClrLst meth="repeat">
+      <a:schemeClr val="accent1"/>
+    </dgm:linClrLst>
+    <dgm:effectClrLst/>
+    <dgm:txLinClrLst/>
+    <dgm:txFillClrLst meth="repeat">
+      <a:schemeClr val="lt1"/>
+    </dgm:txFillClrLst>
+    <dgm:txEffectClrLst/>
+  </dgm:styleLbl>
+  <dgm:styleLbl name="fgShp">
+    <dgm:fillClrLst meth="repeat">
+      <a:schemeClr val="accent1">
+        <a:tint val="60000"/>
+      </a:schemeClr>
+    </dgm:fillClrLst>
+    <dgm:linClrLst meth="repeat">
+      <a:schemeClr val="lt1"/>
+    </dgm:linClrLst>
+    <dgm:effectClrLst/>
+    <dgm:txLinClrLst/>
+    <dgm:txFillClrLst meth="repeat">
+      <a:schemeClr val="dk1"/>
+    </dgm:txFillClrLst>
+    <dgm:txEffectClrLst/>
+  </dgm:styleLbl>
+  <dgm:styleLbl name="revTx">
+    <dgm:fillClrLst meth="repeat">
+      <a:schemeClr val="lt1">
+        <a:alpha val="0"/>
+      </a:schemeClr>
+    </dgm:fillClrLst>
+    <dgm:linClrLst meth="repeat">
+      <a:schemeClr val="dk1">
+        <a:alpha val="0"/>
+      </a:schemeClr>
+    </dgm:linClrLst>
+    <dgm:effectClrLst/>
+    <dgm:txLinClrLst/>
+    <dgm:txFillClrLst meth="repeat">
+      <a:schemeClr val="tx1"/>
+    </dgm:txFillClrLst>
+    <dgm:txEffectClrLst/>
+  </dgm:styleLbl>
+</dgm:colorsDef>
+</file>
+
+<file path=word/diagrams/colors2.xml><?xml version="1.0" encoding="utf-8"?>
 <dgm:colorsDef xmlns:dgm="http://schemas.openxmlformats.org/drawingml/2006/diagram" xmlns:a="http://schemas.openxmlformats.org/drawingml/2006/main" uniqueId="urn:microsoft.com/office/officeart/2005/8/colors/accent1_2">
   <dgm:title val=""/>
   <dgm:desc val=""/>
@@ -12174,8 +13107,8 @@
     <dgm:cxn modelId="{0FB10D6F-3ED9-A248-87CE-8DE1AF95B38B}" srcId="{C24115E2-0377-9648-9B61-C852E5F4B268}" destId="{2BBAD698-3699-6842-9459-A1B5752E382B}" srcOrd="0" destOrd="0" parTransId="{B89600E4-3B3C-6C4A-9F8E-F24A84C7D474}" sibTransId="{89E70153-EBD7-3744-AD5C-945EDA89738F}"/>
     <dgm:cxn modelId="{5948AE45-18BB-0040-98A2-19E0C5748441}" type="presOf" srcId="{3362FE32-0B63-A547-B3E5-3BEB5541B85C}" destId="{33070FE3-1B99-E54B-B267-B755B3904E5C}" srcOrd="0" destOrd="0" presId="urn:microsoft.com/office/officeart/2005/8/layout/process1"/>
     <dgm:cxn modelId="{41065762-EA99-C941-A3DE-4E252B14FCCC}" type="presOf" srcId="{6464B5CA-7342-E14E-B529-F99310E935E8}" destId="{7BB65E0A-87D2-7548-BD94-A52FDA02D1B4}" srcOrd="1" destOrd="0" presId="urn:microsoft.com/office/officeart/2005/8/layout/process1"/>
+    <dgm:cxn modelId="{CF8B3372-5A5D-6945-BC03-8FD30EE7B429}" type="presOf" srcId="{C24115E2-0377-9648-9B61-C852E5F4B268}" destId="{7DE569C6-F881-7F4E-8023-8C563FCF3663}" srcOrd="0" destOrd="0" presId="urn:microsoft.com/office/officeart/2005/8/layout/process1"/>
     <dgm:cxn modelId="{105CF062-3017-3440-8E21-4BFFA8997C81}" type="presOf" srcId="{6D49BFF5-C2AA-234E-96AF-016B4EE1FEC1}" destId="{B3795C74-5758-D74A-A850-28E1D75ED52E}" srcOrd="1" destOrd="0" presId="urn:microsoft.com/office/officeart/2005/8/layout/process1"/>
-    <dgm:cxn modelId="{CF8B3372-5A5D-6945-BC03-8FD30EE7B429}" type="presOf" srcId="{C24115E2-0377-9648-9B61-C852E5F4B268}" destId="{7DE569C6-F881-7F4E-8023-8C563FCF3663}" srcOrd="0" destOrd="0" presId="urn:microsoft.com/office/officeart/2005/8/layout/process1"/>
     <dgm:cxn modelId="{CD2FC924-62FE-394A-BA51-18AF31CC99AA}" type="presOf" srcId="{2BBAD698-3699-6842-9459-A1B5752E382B}" destId="{4235B911-93C6-AC41-93E5-BA6D15F6B51B}" srcOrd="0" destOrd="0" presId="urn:microsoft.com/office/officeart/2005/8/layout/process1"/>
     <dgm:cxn modelId="{A91CAC71-EA12-7F43-B14E-810BD80B2943}" type="presOf" srcId="{6D49BFF5-C2AA-234E-96AF-016B4EE1FEC1}" destId="{6C43BA22-A523-B243-A655-642C89A76D3D}" srcOrd="0" destOrd="0" presId="urn:microsoft.com/office/officeart/2005/8/layout/process1"/>
     <dgm:cxn modelId="{3149A5A5-989A-8345-8477-7F98F45F2E9F}" type="presOf" srcId="{89E70153-EBD7-3744-AD5C-945EDA89738F}" destId="{C6070A91-FAB0-2F49-ABFE-EEFEF4D64066}" srcOrd="1" destOrd="0" presId="urn:microsoft.com/office/officeart/2005/8/layout/process1"/>
@@ -12206,6 +13139,377 @@
   <dgm:extLst>
     <a:ext uri="http://schemas.microsoft.com/office/drawing/2008/diagram">
       <dsp:dataModelExt xmlns:dsp="http://schemas.microsoft.com/office/drawing/2008/diagram" relId="rId20" minVer="http://schemas.openxmlformats.org/drawingml/2006/diagram"/>
+    </a:ext>
+  </dgm:extLst>
+</dgm:dataModel>
+</file>
+
+<file path=word/diagrams/data2.xml><?xml version="1.0" encoding="utf-8"?>
+<dgm:dataModel xmlns:dgm="http://schemas.openxmlformats.org/drawingml/2006/diagram" xmlns:a="http://schemas.openxmlformats.org/drawingml/2006/main">
+  <dgm:ptLst>
+    <dgm:pt modelId="{A3D3531E-DB0B-C044-B08F-E1B48EAC0BEC}" type="doc">
+      <dgm:prSet loTypeId="urn:microsoft.com/office/officeart/2005/8/layout/process1" loCatId="" qsTypeId="urn:microsoft.com/office/officeart/2005/8/quickstyle/3D1" qsCatId="3D" csTypeId="urn:microsoft.com/office/officeart/2005/8/colors/accent1_2" csCatId="accent1" phldr="1"/>
+      <dgm:spPr/>
+      <dgm:t>
+        <a:bodyPr/>
+        <a:lstStyle/>
+        <a:p>
+          <a:endParaRPr lang="en-US"/>
+        </a:p>
+      </dgm:t>
+    </dgm:pt>
+    <dgm:pt modelId="{3C1D7674-2F43-0C46-819D-0E372DBCA029}">
+      <dgm:prSet phldrT="[Text]"/>
+      <dgm:spPr>
+        <a:solidFill>
+          <a:srgbClr val="27ACFF"/>
+        </a:solidFill>
+      </dgm:spPr>
+      <dgm:t>
+        <a:bodyPr/>
+        <a:lstStyle/>
+        <a:p>
+          <a:r>
+            <a:rPr lang="en-US"/>
+            <a:t>Production - Adds sample rule to  Blue martini for 2 day cycle (provided by Merchant)</a:t>
+          </a:r>
+        </a:p>
+      </dgm:t>
+    </dgm:pt>
+    <dgm:pt modelId="{947C1C0F-A84A-4E4A-8949-03523BD5FA92}" type="parTrans" cxnId="{DCA39224-C10E-4641-9ABF-C2E9FC87DAA6}">
+      <dgm:prSet/>
+      <dgm:spPr/>
+      <dgm:t>
+        <a:bodyPr/>
+        <a:lstStyle/>
+        <a:p>
+          <a:endParaRPr lang="en-US"/>
+        </a:p>
+      </dgm:t>
+    </dgm:pt>
+    <dgm:pt modelId="{B72E9413-3CE7-DB42-B791-7434498A6EF0}" type="sibTrans" cxnId="{DCA39224-C10E-4641-9ABF-C2E9FC87DAA6}">
+      <dgm:prSet/>
+      <dgm:spPr/>
+      <dgm:t>
+        <a:bodyPr/>
+        <a:lstStyle/>
+        <a:p>
+          <a:endParaRPr lang="en-US"/>
+        </a:p>
+      </dgm:t>
+    </dgm:pt>
+    <dgm:pt modelId="{ED010882-D715-0B4D-9882-8CFE8650EBA6}">
+      <dgm:prSet phldrT="[Text]"/>
+      <dgm:spPr>
+        <a:solidFill>
+          <a:srgbClr val="27ACFF"/>
+        </a:solidFill>
+      </dgm:spPr>
+      <dgm:t>
+        <a:bodyPr/>
+        <a:lstStyle/>
+        <a:p>
+          <a:r>
+            <a:rPr lang="en-US"/>
+            <a:t>Production - Provides merchant with Test link after 48 hours</a:t>
+          </a:r>
+        </a:p>
+      </dgm:t>
+    </dgm:pt>
+    <dgm:pt modelId="{16B8BB88-9EDE-2041-8644-13B0DE18964E}" type="parTrans" cxnId="{6F1CBF4D-A7EA-2E42-854A-2F24605C76A0}">
+      <dgm:prSet/>
+      <dgm:spPr/>
+      <dgm:t>
+        <a:bodyPr/>
+        <a:lstStyle/>
+        <a:p>
+          <a:endParaRPr lang="en-US"/>
+        </a:p>
+      </dgm:t>
+    </dgm:pt>
+    <dgm:pt modelId="{F0D637B7-1848-2045-96C9-4E1994CD4F72}" type="sibTrans" cxnId="{6F1CBF4D-A7EA-2E42-854A-2F24605C76A0}">
+      <dgm:prSet/>
+      <dgm:spPr/>
+      <dgm:t>
+        <a:bodyPr/>
+        <a:lstStyle/>
+        <a:p>
+          <a:endParaRPr lang="en-US"/>
+        </a:p>
+      </dgm:t>
+    </dgm:pt>
+    <dgm:pt modelId="{DBE32291-6EEA-974E-B7DD-F679134307CB}">
+      <dgm:prSet phldrT="[Text]"/>
+      <dgm:spPr>
+        <a:solidFill>
+          <a:srgbClr val="27ACFF"/>
+        </a:solidFill>
+      </dgm:spPr>
+      <dgm:t>
+        <a:bodyPr/>
+        <a:lstStyle/>
+        <a:p>
+          <a:r>
+            <a:rPr lang="en-US"/>
+            <a:t> After 48 hours merchant and production may verify correct assortment is showing.</a:t>
+          </a:r>
+        </a:p>
+      </dgm:t>
+    </dgm:pt>
+    <dgm:pt modelId="{E4BA4077-E360-A142-B9DF-6F1D797A0E1D}" type="parTrans" cxnId="{62C9A994-F462-D947-8943-51EE319D06FF}">
+      <dgm:prSet/>
+      <dgm:spPr/>
+      <dgm:t>
+        <a:bodyPr/>
+        <a:lstStyle/>
+        <a:p>
+          <a:endParaRPr lang="en-US"/>
+        </a:p>
+      </dgm:t>
+    </dgm:pt>
+    <dgm:pt modelId="{847A4717-B3CB-AB43-9179-A7C0BBE14781}" type="sibTrans" cxnId="{62C9A994-F462-D947-8943-51EE319D06FF}">
+      <dgm:prSet/>
+      <dgm:spPr/>
+      <dgm:t>
+        <a:bodyPr/>
+        <a:lstStyle/>
+        <a:p>
+          <a:endParaRPr lang="en-US"/>
+        </a:p>
+      </dgm:t>
+    </dgm:pt>
+    <dgm:pt modelId="{6FB0DA04-CF52-3F4D-97CD-939359AA94A2}">
+      <dgm:prSet phldrT="[Text]"/>
+      <dgm:spPr>
+        <a:solidFill>
+          <a:srgbClr val="27ACFF"/>
+        </a:solidFill>
+      </dgm:spPr>
+      <dgm:t>
+        <a:bodyPr/>
+        <a:lstStyle/>
+        <a:p>
+          <a:r>
+            <a:rPr lang="en-US"/>
+            <a:t>If correct, new attribute can now be used.</a:t>
+          </a:r>
+        </a:p>
+      </dgm:t>
+    </dgm:pt>
+    <dgm:pt modelId="{4E42C40C-7A16-F246-80BE-4BADF6AE5BBA}" type="parTrans" cxnId="{BD8AF346-B527-E94D-9FBC-1F18F3051D44}">
+      <dgm:prSet/>
+      <dgm:spPr/>
+      <dgm:t>
+        <a:bodyPr/>
+        <a:lstStyle/>
+        <a:p>
+          <a:endParaRPr lang="en-US"/>
+        </a:p>
+      </dgm:t>
+    </dgm:pt>
+    <dgm:pt modelId="{F88FB0F0-FC40-ED4D-9D09-F47B7BB03C51}" type="sibTrans" cxnId="{BD8AF346-B527-E94D-9FBC-1F18F3051D44}">
+      <dgm:prSet/>
+      <dgm:spPr/>
+      <dgm:t>
+        <a:bodyPr/>
+        <a:lstStyle/>
+        <a:p>
+          <a:endParaRPr lang="en-US"/>
+        </a:p>
+      </dgm:t>
+    </dgm:pt>
+    <dgm:pt modelId="{6BEA5096-8E0B-A448-BA2C-C2EE0AF209EC}">
+      <dgm:prSet phldrT="[Text]"/>
+      <dgm:spPr>
+        <a:solidFill>
+          <a:srgbClr val="27ACFF"/>
+        </a:solidFill>
+      </dgm:spPr>
+      <dgm:t>
+        <a:bodyPr/>
+        <a:lstStyle/>
+        <a:p>
+          <a:r>
+            <a:rPr lang="en-US"/>
+            <a:t>If  incorrect assortment shows, producer may need to troubleshoot</a:t>
+          </a:r>
+        </a:p>
+        <a:p>
+          <a:endParaRPr lang="en-US"/>
+        </a:p>
+      </dgm:t>
+    </dgm:pt>
+    <dgm:pt modelId="{A1C09E55-9BCA-B048-911F-E0609E093510}" type="parTrans" cxnId="{1555D539-9EC3-0746-9F3D-A25DBA344EEA}">
+      <dgm:prSet/>
+      <dgm:spPr/>
+      <dgm:t>
+        <a:bodyPr/>
+        <a:lstStyle/>
+        <a:p>
+          <a:endParaRPr lang="en-US"/>
+        </a:p>
+      </dgm:t>
+    </dgm:pt>
+    <dgm:pt modelId="{0B71C247-0055-9545-A3CE-CBEADECA7FFB}" type="sibTrans" cxnId="{1555D539-9EC3-0746-9F3D-A25DBA344EEA}">
+      <dgm:prSet/>
+      <dgm:spPr/>
+      <dgm:t>
+        <a:bodyPr/>
+        <a:lstStyle/>
+        <a:p>
+          <a:endParaRPr lang="en-US"/>
+        </a:p>
+      </dgm:t>
+    </dgm:pt>
+    <dgm:pt modelId="{57DEA6FD-D9AC-A047-9ED9-28A58359473F}" type="pres">
+      <dgm:prSet presAssocID="{A3D3531E-DB0B-C044-B08F-E1B48EAC0BEC}" presName="Name0" presStyleCnt="0">
+        <dgm:presLayoutVars>
+          <dgm:dir/>
+          <dgm:resizeHandles val="exact"/>
+        </dgm:presLayoutVars>
+      </dgm:prSet>
+      <dgm:spPr/>
+    </dgm:pt>
+    <dgm:pt modelId="{7DCF6D54-A16C-5C45-B63A-950FA9C0795F}" type="pres">
+      <dgm:prSet presAssocID="{3C1D7674-2F43-0C46-819D-0E372DBCA029}" presName="node" presStyleLbl="node1" presStyleIdx="0" presStyleCnt="5">
+        <dgm:presLayoutVars>
+          <dgm:bulletEnabled val="1"/>
+        </dgm:presLayoutVars>
+      </dgm:prSet>
+      <dgm:spPr/>
+      <dgm:t>
+        <a:bodyPr/>
+        <a:lstStyle/>
+        <a:p>
+          <a:endParaRPr lang="en-US"/>
+        </a:p>
+      </dgm:t>
+    </dgm:pt>
+    <dgm:pt modelId="{B6315AB4-83B3-094E-8CDA-71A4F94ACDBA}" type="pres">
+      <dgm:prSet presAssocID="{B72E9413-3CE7-DB42-B791-7434498A6EF0}" presName="sibTrans" presStyleLbl="sibTrans2D1" presStyleIdx="0" presStyleCnt="4"/>
+      <dgm:spPr/>
+    </dgm:pt>
+    <dgm:pt modelId="{A089D9E8-448D-7F48-8C7B-DD70F4FB0B5E}" type="pres">
+      <dgm:prSet presAssocID="{B72E9413-3CE7-DB42-B791-7434498A6EF0}" presName="connectorText" presStyleLbl="sibTrans2D1" presStyleIdx="0" presStyleCnt="4"/>
+      <dgm:spPr/>
+    </dgm:pt>
+    <dgm:pt modelId="{FB916CDC-A189-ED48-8B5F-64B54CC7C040}" type="pres">
+      <dgm:prSet presAssocID="{ED010882-D715-0B4D-9882-8CFE8650EBA6}" presName="node" presStyleLbl="node1" presStyleIdx="1" presStyleCnt="5">
+        <dgm:presLayoutVars>
+          <dgm:bulletEnabled val="1"/>
+        </dgm:presLayoutVars>
+      </dgm:prSet>
+      <dgm:spPr/>
+      <dgm:t>
+        <a:bodyPr/>
+        <a:lstStyle/>
+        <a:p>
+          <a:endParaRPr lang="en-US"/>
+        </a:p>
+      </dgm:t>
+    </dgm:pt>
+    <dgm:pt modelId="{81CA965A-074C-E046-BAFD-7ACCF7E4F321}" type="pres">
+      <dgm:prSet presAssocID="{F0D637B7-1848-2045-96C9-4E1994CD4F72}" presName="sibTrans" presStyleLbl="sibTrans2D1" presStyleIdx="1" presStyleCnt="4"/>
+      <dgm:spPr/>
+    </dgm:pt>
+    <dgm:pt modelId="{28322EC3-4B00-E347-93EE-87A744456A51}" type="pres">
+      <dgm:prSet presAssocID="{F0D637B7-1848-2045-96C9-4E1994CD4F72}" presName="connectorText" presStyleLbl="sibTrans2D1" presStyleIdx="1" presStyleCnt="4"/>
+      <dgm:spPr/>
+    </dgm:pt>
+    <dgm:pt modelId="{045A981D-5CB4-414F-87F8-25ED34AB17E0}" type="pres">
+      <dgm:prSet presAssocID="{DBE32291-6EEA-974E-B7DD-F679134307CB}" presName="node" presStyleLbl="node1" presStyleIdx="2" presStyleCnt="5">
+        <dgm:presLayoutVars>
+          <dgm:bulletEnabled val="1"/>
+        </dgm:presLayoutVars>
+      </dgm:prSet>
+      <dgm:spPr/>
+    </dgm:pt>
+    <dgm:pt modelId="{EB2B5D14-B3FA-DC4C-BCAF-5F49B9D986D6}" type="pres">
+      <dgm:prSet presAssocID="{847A4717-B3CB-AB43-9179-A7C0BBE14781}" presName="sibTrans" presStyleLbl="sibTrans2D1" presStyleIdx="2" presStyleCnt="4"/>
+      <dgm:spPr/>
+    </dgm:pt>
+    <dgm:pt modelId="{E78FF689-EDB1-EF4E-8A66-A294F21A58C0}" type="pres">
+      <dgm:prSet presAssocID="{847A4717-B3CB-AB43-9179-A7C0BBE14781}" presName="connectorText" presStyleLbl="sibTrans2D1" presStyleIdx="2" presStyleCnt="4"/>
+      <dgm:spPr/>
+    </dgm:pt>
+    <dgm:pt modelId="{D6A18D26-FB08-784E-B525-F38F9A327AC3}" type="pres">
+      <dgm:prSet presAssocID="{6FB0DA04-CF52-3F4D-97CD-939359AA94A2}" presName="node" presStyleLbl="node1" presStyleIdx="3" presStyleCnt="5">
+        <dgm:presLayoutVars>
+          <dgm:bulletEnabled val="1"/>
+        </dgm:presLayoutVars>
+      </dgm:prSet>
+      <dgm:spPr/>
+      <dgm:t>
+        <a:bodyPr/>
+        <a:lstStyle/>
+        <a:p>
+          <a:endParaRPr lang="en-US"/>
+        </a:p>
+      </dgm:t>
+    </dgm:pt>
+    <dgm:pt modelId="{94492130-9A50-3F46-9175-1A637DCC4F8A}" type="pres">
+      <dgm:prSet presAssocID="{F88FB0F0-FC40-ED4D-9D09-F47B7BB03C51}" presName="sibTrans" presStyleLbl="sibTrans2D1" presStyleIdx="3" presStyleCnt="4"/>
+      <dgm:spPr/>
+    </dgm:pt>
+    <dgm:pt modelId="{D17BD832-D725-8F4D-8CCE-8D366CAA2194}" type="pres">
+      <dgm:prSet presAssocID="{F88FB0F0-FC40-ED4D-9D09-F47B7BB03C51}" presName="connectorText" presStyleLbl="sibTrans2D1" presStyleIdx="3" presStyleCnt="4"/>
+      <dgm:spPr/>
+    </dgm:pt>
+    <dgm:pt modelId="{63868522-A1A2-814E-B56D-D9B7C218EF1F}" type="pres">
+      <dgm:prSet presAssocID="{6BEA5096-8E0B-A448-BA2C-C2EE0AF209EC}" presName="node" presStyleLbl="node1" presStyleIdx="4" presStyleCnt="5">
+        <dgm:presLayoutVars>
+          <dgm:bulletEnabled val="1"/>
+        </dgm:presLayoutVars>
+      </dgm:prSet>
+      <dgm:spPr/>
+      <dgm:t>
+        <a:bodyPr/>
+        <a:lstStyle/>
+        <a:p>
+          <a:endParaRPr lang="en-US"/>
+        </a:p>
+      </dgm:t>
+    </dgm:pt>
+  </dgm:ptLst>
+  <dgm:cxnLst>
+    <dgm:cxn modelId="{225BA02F-8DD5-F349-A9F7-34690C80F3BD}" type="presOf" srcId="{6FB0DA04-CF52-3F4D-97CD-939359AA94A2}" destId="{D6A18D26-FB08-784E-B525-F38F9A327AC3}" srcOrd="0" destOrd="0" presId="urn:microsoft.com/office/officeart/2005/8/layout/process1"/>
+    <dgm:cxn modelId="{9628D6A8-3FA9-FA40-8144-AA461B338A24}" type="presOf" srcId="{F88FB0F0-FC40-ED4D-9D09-F47B7BB03C51}" destId="{94492130-9A50-3F46-9175-1A637DCC4F8A}" srcOrd="0" destOrd="0" presId="urn:microsoft.com/office/officeart/2005/8/layout/process1"/>
+    <dgm:cxn modelId="{7B970373-ADD8-3145-A5C9-DB25F43895EC}" type="presOf" srcId="{A3D3531E-DB0B-C044-B08F-E1B48EAC0BEC}" destId="{57DEA6FD-D9AC-A047-9ED9-28A58359473F}" srcOrd="0" destOrd="0" presId="urn:microsoft.com/office/officeart/2005/8/layout/process1"/>
+    <dgm:cxn modelId="{88732F40-3565-F940-920A-4F76175AFCD0}" type="presOf" srcId="{ED010882-D715-0B4D-9882-8CFE8650EBA6}" destId="{FB916CDC-A189-ED48-8B5F-64B54CC7C040}" srcOrd="0" destOrd="0" presId="urn:microsoft.com/office/officeart/2005/8/layout/process1"/>
+    <dgm:cxn modelId="{FC3A84DD-73AC-B449-B5B1-C554996FC1EE}" type="presOf" srcId="{3C1D7674-2F43-0C46-819D-0E372DBCA029}" destId="{7DCF6D54-A16C-5C45-B63A-950FA9C0795F}" srcOrd="0" destOrd="0" presId="urn:microsoft.com/office/officeart/2005/8/layout/process1"/>
+    <dgm:cxn modelId="{4AB8B37B-8576-AD47-A5B9-DA2EFA5F8F33}" type="presOf" srcId="{DBE32291-6EEA-974E-B7DD-F679134307CB}" destId="{045A981D-5CB4-414F-87F8-25ED34AB17E0}" srcOrd="0" destOrd="0" presId="urn:microsoft.com/office/officeart/2005/8/layout/process1"/>
+    <dgm:cxn modelId="{BD8AF346-B527-E94D-9FBC-1F18F3051D44}" srcId="{A3D3531E-DB0B-C044-B08F-E1B48EAC0BEC}" destId="{6FB0DA04-CF52-3F4D-97CD-939359AA94A2}" srcOrd="3" destOrd="0" parTransId="{4E42C40C-7A16-F246-80BE-4BADF6AE5BBA}" sibTransId="{F88FB0F0-FC40-ED4D-9D09-F47B7BB03C51}"/>
+    <dgm:cxn modelId="{03B82C6D-5306-6349-9D6C-018DAD0B2823}" type="presOf" srcId="{6BEA5096-8E0B-A448-BA2C-C2EE0AF209EC}" destId="{63868522-A1A2-814E-B56D-D9B7C218EF1F}" srcOrd="0" destOrd="0" presId="urn:microsoft.com/office/officeart/2005/8/layout/process1"/>
+    <dgm:cxn modelId="{249E45B9-DEC5-B043-99E2-1E0EAED5980A}" type="presOf" srcId="{B72E9413-3CE7-DB42-B791-7434498A6EF0}" destId="{A089D9E8-448D-7F48-8C7B-DD70F4FB0B5E}" srcOrd="1" destOrd="0" presId="urn:microsoft.com/office/officeart/2005/8/layout/process1"/>
+    <dgm:cxn modelId="{4ABE518D-3B36-864D-855B-B6921574FB42}" type="presOf" srcId="{B72E9413-3CE7-DB42-B791-7434498A6EF0}" destId="{B6315AB4-83B3-094E-8CDA-71A4F94ACDBA}" srcOrd="0" destOrd="0" presId="urn:microsoft.com/office/officeart/2005/8/layout/process1"/>
+    <dgm:cxn modelId="{DCA39224-C10E-4641-9ABF-C2E9FC87DAA6}" srcId="{A3D3531E-DB0B-C044-B08F-E1B48EAC0BEC}" destId="{3C1D7674-2F43-0C46-819D-0E372DBCA029}" srcOrd="0" destOrd="0" parTransId="{947C1C0F-A84A-4E4A-8949-03523BD5FA92}" sibTransId="{B72E9413-3CE7-DB42-B791-7434498A6EF0}"/>
+    <dgm:cxn modelId="{9905869B-B7DE-0941-971B-DC880429309F}" type="presOf" srcId="{F88FB0F0-FC40-ED4D-9D09-F47B7BB03C51}" destId="{D17BD832-D725-8F4D-8CCE-8D366CAA2194}" srcOrd="1" destOrd="0" presId="urn:microsoft.com/office/officeart/2005/8/layout/process1"/>
+    <dgm:cxn modelId="{1555D539-9EC3-0746-9F3D-A25DBA344EEA}" srcId="{A3D3531E-DB0B-C044-B08F-E1B48EAC0BEC}" destId="{6BEA5096-8E0B-A448-BA2C-C2EE0AF209EC}" srcOrd="4" destOrd="0" parTransId="{A1C09E55-9BCA-B048-911F-E0609E093510}" sibTransId="{0B71C247-0055-9545-A3CE-CBEADECA7FFB}"/>
+    <dgm:cxn modelId="{6F1CBF4D-A7EA-2E42-854A-2F24605C76A0}" srcId="{A3D3531E-DB0B-C044-B08F-E1B48EAC0BEC}" destId="{ED010882-D715-0B4D-9882-8CFE8650EBA6}" srcOrd="1" destOrd="0" parTransId="{16B8BB88-9EDE-2041-8644-13B0DE18964E}" sibTransId="{F0D637B7-1848-2045-96C9-4E1994CD4F72}"/>
+    <dgm:cxn modelId="{CB407132-6639-D240-A914-4D092BBD33F3}" type="presOf" srcId="{847A4717-B3CB-AB43-9179-A7C0BBE14781}" destId="{EB2B5D14-B3FA-DC4C-BCAF-5F49B9D986D6}" srcOrd="0" destOrd="0" presId="urn:microsoft.com/office/officeart/2005/8/layout/process1"/>
+    <dgm:cxn modelId="{166952BC-1B3E-E346-B3B7-E307572E31A1}" type="presOf" srcId="{F0D637B7-1848-2045-96C9-4E1994CD4F72}" destId="{28322EC3-4B00-E347-93EE-87A744456A51}" srcOrd="1" destOrd="0" presId="urn:microsoft.com/office/officeart/2005/8/layout/process1"/>
+    <dgm:cxn modelId="{458DE7FF-1838-5F42-86F8-4B98F007188B}" type="presOf" srcId="{847A4717-B3CB-AB43-9179-A7C0BBE14781}" destId="{E78FF689-EDB1-EF4E-8A66-A294F21A58C0}" srcOrd="1" destOrd="0" presId="urn:microsoft.com/office/officeart/2005/8/layout/process1"/>
+    <dgm:cxn modelId="{3733BADE-2EB7-C943-BEF4-AF4752067629}" type="presOf" srcId="{F0D637B7-1848-2045-96C9-4E1994CD4F72}" destId="{81CA965A-074C-E046-BAFD-7ACCF7E4F321}" srcOrd="0" destOrd="0" presId="urn:microsoft.com/office/officeart/2005/8/layout/process1"/>
+    <dgm:cxn modelId="{62C9A994-F462-D947-8943-51EE319D06FF}" srcId="{A3D3531E-DB0B-C044-B08F-E1B48EAC0BEC}" destId="{DBE32291-6EEA-974E-B7DD-F679134307CB}" srcOrd="2" destOrd="0" parTransId="{E4BA4077-E360-A142-B9DF-6F1D797A0E1D}" sibTransId="{847A4717-B3CB-AB43-9179-A7C0BBE14781}"/>
+    <dgm:cxn modelId="{AE8C3945-0FC5-684B-8649-0249B1C7BCE9}" type="presParOf" srcId="{57DEA6FD-D9AC-A047-9ED9-28A58359473F}" destId="{7DCF6D54-A16C-5C45-B63A-950FA9C0795F}" srcOrd="0" destOrd="0" presId="urn:microsoft.com/office/officeart/2005/8/layout/process1"/>
+    <dgm:cxn modelId="{61914EAB-3BC7-AE42-A8D2-83EB9EBCF541}" type="presParOf" srcId="{57DEA6FD-D9AC-A047-9ED9-28A58359473F}" destId="{B6315AB4-83B3-094E-8CDA-71A4F94ACDBA}" srcOrd="1" destOrd="0" presId="urn:microsoft.com/office/officeart/2005/8/layout/process1"/>
+    <dgm:cxn modelId="{F83ECA7B-BB09-6940-AF4B-F0113D0F7D03}" type="presParOf" srcId="{B6315AB4-83B3-094E-8CDA-71A4F94ACDBA}" destId="{A089D9E8-448D-7F48-8C7B-DD70F4FB0B5E}" srcOrd="0" destOrd="0" presId="urn:microsoft.com/office/officeart/2005/8/layout/process1"/>
+    <dgm:cxn modelId="{A4B4A41A-AB57-6844-8E56-ACA471D69498}" type="presParOf" srcId="{57DEA6FD-D9AC-A047-9ED9-28A58359473F}" destId="{FB916CDC-A189-ED48-8B5F-64B54CC7C040}" srcOrd="2" destOrd="0" presId="urn:microsoft.com/office/officeart/2005/8/layout/process1"/>
+    <dgm:cxn modelId="{02068D67-FCD6-DE40-A9D6-0909C1FBD83F}" type="presParOf" srcId="{57DEA6FD-D9AC-A047-9ED9-28A58359473F}" destId="{81CA965A-074C-E046-BAFD-7ACCF7E4F321}" srcOrd="3" destOrd="0" presId="urn:microsoft.com/office/officeart/2005/8/layout/process1"/>
+    <dgm:cxn modelId="{921D0D2E-BB2B-7C42-953C-8548620EC0B7}" type="presParOf" srcId="{81CA965A-074C-E046-BAFD-7ACCF7E4F321}" destId="{28322EC3-4B00-E347-93EE-87A744456A51}" srcOrd="0" destOrd="0" presId="urn:microsoft.com/office/officeart/2005/8/layout/process1"/>
+    <dgm:cxn modelId="{524C8961-8BB9-3046-A2A3-D24EEA761706}" type="presParOf" srcId="{57DEA6FD-D9AC-A047-9ED9-28A58359473F}" destId="{045A981D-5CB4-414F-87F8-25ED34AB17E0}" srcOrd="4" destOrd="0" presId="urn:microsoft.com/office/officeart/2005/8/layout/process1"/>
+    <dgm:cxn modelId="{4A3A972F-7B7B-C940-AB12-FC790B1A81B8}" type="presParOf" srcId="{57DEA6FD-D9AC-A047-9ED9-28A58359473F}" destId="{EB2B5D14-B3FA-DC4C-BCAF-5F49B9D986D6}" srcOrd="5" destOrd="0" presId="urn:microsoft.com/office/officeart/2005/8/layout/process1"/>
+    <dgm:cxn modelId="{0586C845-62A4-CF4B-B392-67AFAF273AA2}" type="presParOf" srcId="{EB2B5D14-B3FA-DC4C-BCAF-5F49B9D986D6}" destId="{E78FF689-EDB1-EF4E-8A66-A294F21A58C0}" srcOrd="0" destOrd="0" presId="urn:microsoft.com/office/officeart/2005/8/layout/process1"/>
+    <dgm:cxn modelId="{0412138D-9AB4-B949-AC74-F376804F9764}" type="presParOf" srcId="{57DEA6FD-D9AC-A047-9ED9-28A58359473F}" destId="{D6A18D26-FB08-784E-B525-F38F9A327AC3}" srcOrd="6" destOrd="0" presId="urn:microsoft.com/office/officeart/2005/8/layout/process1"/>
+    <dgm:cxn modelId="{FD9C2622-633A-4541-A6A0-B459DBAFBF88}" type="presParOf" srcId="{57DEA6FD-D9AC-A047-9ED9-28A58359473F}" destId="{94492130-9A50-3F46-9175-1A637DCC4F8A}" srcOrd="7" destOrd="0" presId="urn:microsoft.com/office/officeart/2005/8/layout/process1"/>
+    <dgm:cxn modelId="{2AB442AA-72BB-9C4B-BA50-BE4C59B4BE03}" type="presParOf" srcId="{94492130-9A50-3F46-9175-1A637DCC4F8A}" destId="{D17BD832-D725-8F4D-8CCE-8D366CAA2194}" srcOrd="0" destOrd="0" presId="urn:microsoft.com/office/officeart/2005/8/layout/process1"/>
+    <dgm:cxn modelId="{9E2FF585-BE08-F740-B406-6D060EF1119C}" type="presParOf" srcId="{57DEA6FD-D9AC-A047-9ED9-28A58359473F}" destId="{63868522-A1A2-814E-B56D-D9B7C218EF1F}" srcOrd="8" destOrd="0" presId="urn:microsoft.com/office/officeart/2005/8/layout/process1"/>
+  </dgm:cxnLst>
+  <dgm:bg/>
+  <dgm:whole/>
+  <dgm:extLst>
+    <a:ext uri="http://schemas.microsoft.com/office/drawing/2008/diagram">
+      <dsp:dataModelExt xmlns:dsp="http://schemas.microsoft.com/office/drawing/2008/diagram" relId="rId25" minVer="http://schemas.openxmlformats.org/drawingml/2006/diagram"/>
     </a:ext>
   </dgm:extLst>
 </dgm:dataModel>
@@ -13366,6 +14670,839 @@
 </dsp:drawing>
 </file>
 
+<file path=word/diagrams/drawing2.xml><?xml version="1.0" encoding="utf-8"?>
+<dsp:drawing xmlns:dgm="http://schemas.openxmlformats.org/drawingml/2006/diagram" xmlns:dsp="http://schemas.microsoft.com/office/drawing/2008/diagram" xmlns:a="http://schemas.openxmlformats.org/drawingml/2006/main">
+  <dsp:spTree>
+    <dsp:nvGrpSpPr>
+      <dsp:cNvPr id="0" name=""/>
+      <dsp:cNvGrpSpPr/>
+    </dsp:nvGrpSpPr>
+    <dsp:grpSpPr/>
+    <dsp:sp modelId="{7DCF6D54-A16C-5C45-B63A-950FA9C0795F}">
+      <dsp:nvSpPr>
+        <dsp:cNvPr id="0" name=""/>
+        <dsp:cNvSpPr/>
+      </dsp:nvSpPr>
+      <dsp:spPr>
+        <a:xfrm>
+          <a:off x="3078" y="472956"/>
+          <a:ext cx="954261" cy="1149586"/>
+        </a:xfrm>
+        <a:prstGeom prst="roundRect">
+          <a:avLst>
+            <a:gd name="adj" fmla="val 10000"/>
+          </a:avLst>
+        </a:prstGeom>
+        <a:solidFill>
+          <a:srgbClr val="27ACFF"/>
+        </a:solidFill>
+        <a:ln>
+          <a:noFill/>
+        </a:ln>
+        <a:effectLst>
+          <a:outerShdw blurRad="38100" dist="25400" dir="5400000" rotWithShape="0">
+            <a:srgbClr val="000000">
+              <a:alpha val="50000"/>
+            </a:srgbClr>
+          </a:outerShdw>
+        </a:effectLst>
+        <a:scene3d>
+          <a:camera prst="orthographicFront"/>
+          <a:lightRig rig="flat" dir="t"/>
+        </a:scene3d>
+        <a:sp3d prstMaterial="plastic">
+          <a:bevelT w="120900" h="88900"/>
+          <a:bevelB w="88900" h="31750" prst="angle"/>
+        </a:sp3d>
+      </dsp:spPr>
+      <dsp:style>
+        <a:lnRef idx="0">
+          <a:scrgbClr r="0" g="0" b="0"/>
+        </a:lnRef>
+        <a:fillRef idx="3">
+          <a:scrgbClr r="0" g="0" b="0"/>
+        </a:fillRef>
+        <a:effectRef idx="2">
+          <a:scrgbClr r="0" g="0" b="0"/>
+        </a:effectRef>
+        <a:fontRef idx="minor">
+          <a:schemeClr val="lt1"/>
+        </a:fontRef>
+      </dsp:style>
+      <dsp:txBody>
+        <a:bodyPr spcFirstLastPara="0" vert="horz" wrap="square" lIns="38100" tIns="38100" rIns="38100" bIns="38100" numCol="1" spcCol="1270" anchor="ctr" anchorCtr="0">
+          <a:noAutofit/>
+        </a:bodyPr>
+        <a:lstStyle/>
+        <a:p>
+          <a:pPr lvl="0" algn="ctr" defTabSz="444500">
+            <a:lnSpc>
+              <a:spcPct val="90000"/>
+            </a:lnSpc>
+            <a:spcBef>
+              <a:spcPct val="0"/>
+            </a:spcBef>
+            <a:spcAft>
+              <a:spcPct val="35000"/>
+            </a:spcAft>
+          </a:pPr>
+          <a:r>
+            <a:rPr lang="en-US" sz="1000" kern="1200"/>
+            <a:t>Production - Adds sample rule to  Blue martini for 2 day cycle (provided by Merchant)</a:t>
+          </a:r>
+        </a:p>
+      </dsp:txBody>
+      <dsp:txXfrm>
+        <a:off x="31027" y="500905"/>
+        <a:ext cx="898363" cy="1093688"/>
+      </dsp:txXfrm>
+    </dsp:sp>
+    <dsp:sp modelId="{B6315AB4-83B3-094E-8CDA-71A4F94ACDBA}">
+      <dsp:nvSpPr>
+        <dsp:cNvPr id="0" name=""/>
+        <dsp:cNvSpPr/>
+      </dsp:nvSpPr>
+      <dsp:spPr>
+        <a:xfrm>
+          <a:off x="1052765" y="929421"/>
+          <a:ext cx="202303" cy="236656"/>
+        </a:xfrm>
+        <a:prstGeom prst="rightArrow">
+          <a:avLst>
+            <a:gd name="adj1" fmla="val 60000"/>
+            <a:gd name="adj2" fmla="val 50000"/>
+          </a:avLst>
+        </a:prstGeom>
+        <a:gradFill rotWithShape="0">
+          <a:gsLst>
+            <a:gs pos="0">
+              <a:schemeClr val="accent1">
+                <a:tint val="60000"/>
+                <a:hueOff val="0"/>
+                <a:satOff val="0"/>
+                <a:lumOff val="0"/>
+                <a:alphaOff val="0"/>
+                <a:tint val="100000"/>
+                <a:shade val="100000"/>
+                <a:satMod val="129999"/>
+              </a:schemeClr>
+            </a:gs>
+            <a:gs pos="100000">
+              <a:schemeClr val="accent1">
+                <a:tint val="60000"/>
+                <a:hueOff val="0"/>
+                <a:satOff val="0"/>
+                <a:lumOff val="0"/>
+                <a:alphaOff val="0"/>
+                <a:tint val="50000"/>
+                <a:shade val="100000"/>
+                <a:satMod val="350000"/>
+              </a:schemeClr>
+            </a:gs>
+          </a:gsLst>
+          <a:lin ang="16200000" scaled="0"/>
+        </a:gradFill>
+        <a:ln>
+          <a:noFill/>
+        </a:ln>
+        <a:effectLst>
+          <a:outerShdw blurRad="38100" dist="25400" dir="5400000" rotWithShape="0">
+            <a:srgbClr val="000000">
+              <a:alpha val="50000"/>
+            </a:srgbClr>
+          </a:outerShdw>
+        </a:effectLst>
+        <a:scene3d>
+          <a:camera prst="orthographicFront"/>
+          <a:lightRig rig="flat" dir="t"/>
+        </a:scene3d>
+        <a:sp3d z="-80000" prstMaterial="plastic">
+          <a:bevelT w="50800" h="50800"/>
+          <a:bevelB w="25400" h="25400" prst="angle"/>
+        </a:sp3d>
+      </dsp:spPr>
+      <dsp:style>
+        <a:lnRef idx="0">
+          <a:scrgbClr r="0" g="0" b="0"/>
+        </a:lnRef>
+        <a:fillRef idx="3">
+          <a:scrgbClr r="0" g="0" b="0"/>
+        </a:fillRef>
+        <a:effectRef idx="2">
+          <a:scrgbClr r="0" g="0" b="0"/>
+        </a:effectRef>
+        <a:fontRef idx="minor">
+          <a:schemeClr val="lt1"/>
+        </a:fontRef>
+      </dsp:style>
+      <dsp:txBody>
+        <a:bodyPr spcFirstLastPara="0" vert="horz" wrap="square" lIns="0" tIns="0" rIns="0" bIns="0" numCol="1" spcCol="1270" anchor="ctr" anchorCtr="0">
+          <a:noAutofit/>
+        </a:bodyPr>
+        <a:lstStyle/>
+        <a:p>
+          <a:pPr lvl="0" algn="ctr" defTabSz="355600">
+            <a:lnSpc>
+              <a:spcPct val="90000"/>
+            </a:lnSpc>
+            <a:spcBef>
+              <a:spcPct val="0"/>
+            </a:spcBef>
+            <a:spcAft>
+              <a:spcPct val="35000"/>
+            </a:spcAft>
+          </a:pPr>
+          <a:endParaRPr lang="en-US" sz="800" kern="1200"/>
+        </a:p>
+      </dsp:txBody>
+      <dsp:txXfrm>
+        <a:off x="1052765" y="976752"/>
+        <a:ext cx="141612" cy="141994"/>
+      </dsp:txXfrm>
+    </dsp:sp>
+    <dsp:sp modelId="{FB916CDC-A189-ED48-8B5F-64B54CC7C040}">
+      <dsp:nvSpPr>
+        <dsp:cNvPr id="0" name=""/>
+        <dsp:cNvSpPr/>
+      </dsp:nvSpPr>
+      <dsp:spPr>
+        <a:xfrm>
+          <a:off x="1339043" y="472956"/>
+          <a:ext cx="954261" cy="1149586"/>
+        </a:xfrm>
+        <a:prstGeom prst="roundRect">
+          <a:avLst>
+            <a:gd name="adj" fmla="val 10000"/>
+          </a:avLst>
+        </a:prstGeom>
+        <a:solidFill>
+          <a:srgbClr val="27ACFF"/>
+        </a:solidFill>
+        <a:ln>
+          <a:noFill/>
+        </a:ln>
+        <a:effectLst>
+          <a:outerShdw blurRad="38100" dist="25400" dir="5400000" rotWithShape="0">
+            <a:srgbClr val="000000">
+              <a:alpha val="50000"/>
+            </a:srgbClr>
+          </a:outerShdw>
+        </a:effectLst>
+        <a:scene3d>
+          <a:camera prst="orthographicFront"/>
+          <a:lightRig rig="flat" dir="t"/>
+        </a:scene3d>
+        <a:sp3d prstMaterial="plastic">
+          <a:bevelT w="120900" h="88900"/>
+          <a:bevelB w="88900" h="31750" prst="angle"/>
+        </a:sp3d>
+      </dsp:spPr>
+      <dsp:style>
+        <a:lnRef idx="0">
+          <a:scrgbClr r="0" g="0" b="0"/>
+        </a:lnRef>
+        <a:fillRef idx="3">
+          <a:scrgbClr r="0" g="0" b="0"/>
+        </a:fillRef>
+        <a:effectRef idx="2">
+          <a:scrgbClr r="0" g="0" b="0"/>
+        </a:effectRef>
+        <a:fontRef idx="minor">
+          <a:schemeClr val="lt1"/>
+        </a:fontRef>
+      </dsp:style>
+      <dsp:txBody>
+        <a:bodyPr spcFirstLastPara="0" vert="horz" wrap="square" lIns="38100" tIns="38100" rIns="38100" bIns="38100" numCol="1" spcCol="1270" anchor="ctr" anchorCtr="0">
+          <a:noAutofit/>
+        </a:bodyPr>
+        <a:lstStyle/>
+        <a:p>
+          <a:pPr lvl="0" algn="ctr" defTabSz="444500">
+            <a:lnSpc>
+              <a:spcPct val="90000"/>
+            </a:lnSpc>
+            <a:spcBef>
+              <a:spcPct val="0"/>
+            </a:spcBef>
+            <a:spcAft>
+              <a:spcPct val="35000"/>
+            </a:spcAft>
+          </a:pPr>
+          <a:r>
+            <a:rPr lang="en-US" sz="1000" kern="1200"/>
+            <a:t>Production - Provides merchant with Test link after 48 hours</a:t>
+          </a:r>
+        </a:p>
+      </dsp:txBody>
+      <dsp:txXfrm>
+        <a:off x="1366992" y="500905"/>
+        <a:ext cx="898363" cy="1093688"/>
+      </dsp:txXfrm>
+    </dsp:sp>
+    <dsp:sp modelId="{81CA965A-074C-E046-BAFD-7ACCF7E4F321}">
+      <dsp:nvSpPr>
+        <dsp:cNvPr id="0" name=""/>
+        <dsp:cNvSpPr/>
+      </dsp:nvSpPr>
+      <dsp:spPr>
+        <a:xfrm>
+          <a:off x="2388731" y="929421"/>
+          <a:ext cx="202303" cy="236656"/>
+        </a:xfrm>
+        <a:prstGeom prst="rightArrow">
+          <a:avLst>
+            <a:gd name="adj1" fmla="val 60000"/>
+            <a:gd name="adj2" fmla="val 50000"/>
+          </a:avLst>
+        </a:prstGeom>
+        <a:gradFill rotWithShape="0">
+          <a:gsLst>
+            <a:gs pos="0">
+              <a:schemeClr val="accent1">
+                <a:tint val="60000"/>
+                <a:hueOff val="0"/>
+                <a:satOff val="0"/>
+                <a:lumOff val="0"/>
+                <a:alphaOff val="0"/>
+                <a:tint val="100000"/>
+                <a:shade val="100000"/>
+                <a:satMod val="129999"/>
+              </a:schemeClr>
+            </a:gs>
+            <a:gs pos="100000">
+              <a:schemeClr val="accent1">
+                <a:tint val="60000"/>
+                <a:hueOff val="0"/>
+                <a:satOff val="0"/>
+                <a:lumOff val="0"/>
+                <a:alphaOff val="0"/>
+                <a:tint val="50000"/>
+                <a:shade val="100000"/>
+                <a:satMod val="350000"/>
+              </a:schemeClr>
+            </a:gs>
+          </a:gsLst>
+          <a:lin ang="16200000" scaled="0"/>
+        </a:gradFill>
+        <a:ln>
+          <a:noFill/>
+        </a:ln>
+        <a:effectLst>
+          <a:outerShdw blurRad="38100" dist="25400" dir="5400000" rotWithShape="0">
+            <a:srgbClr val="000000">
+              <a:alpha val="50000"/>
+            </a:srgbClr>
+          </a:outerShdw>
+        </a:effectLst>
+        <a:scene3d>
+          <a:camera prst="orthographicFront"/>
+          <a:lightRig rig="flat" dir="t"/>
+        </a:scene3d>
+        <a:sp3d z="-80000" prstMaterial="plastic">
+          <a:bevelT w="50800" h="50800"/>
+          <a:bevelB w="25400" h="25400" prst="angle"/>
+        </a:sp3d>
+      </dsp:spPr>
+      <dsp:style>
+        <a:lnRef idx="0">
+          <a:scrgbClr r="0" g="0" b="0"/>
+        </a:lnRef>
+        <a:fillRef idx="3">
+          <a:scrgbClr r="0" g="0" b="0"/>
+        </a:fillRef>
+        <a:effectRef idx="2">
+          <a:scrgbClr r="0" g="0" b="0"/>
+        </a:effectRef>
+        <a:fontRef idx="minor">
+          <a:schemeClr val="lt1"/>
+        </a:fontRef>
+      </dsp:style>
+      <dsp:txBody>
+        <a:bodyPr spcFirstLastPara="0" vert="horz" wrap="square" lIns="0" tIns="0" rIns="0" bIns="0" numCol="1" spcCol="1270" anchor="ctr" anchorCtr="0">
+          <a:noAutofit/>
+        </a:bodyPr>
+        <a:lstStyle/>
+        <a:p>
+          <a:pPr lvl="0" algn="ctr" defTabSz="355600">
+            <a:lnSpc>
+              <a:spcPct val="90000"/>
+            </a:lnSpc>
+            <a:spcBef>
+              <a:spcPct val="0"/>
+            </a:spcBef>
+            <a:spcAft>
+              <a:spcPct val="35000"/>
+            </a:spcAft>
+          </a:pPr>
+          <a:endParaRPr lang="en-US" sz="800" kern="1200"/>
+        </a:p>
+      </dsp:txBody>
+      <dsp:txXfrm>
+        <a:off x="2388731" y="976752"/>
+        <a:ext cx="141612" cy="141994"/>
+      </dsp:txXfrm>
+    </dsp:sp>
+    <dsp:sp modelId="{045A981D-5CB4-414F-87F8-25ED34AB17E0}">
+      <dsp:nvSpPr>
+        <dsp:cNvPr id="0" name=""/>
+        <dsp:cNvSpPr/>
+      </dsp:nvSpPr>
+      <dsp:spPr>
+        <a:xfrm>
+          <a:off x="2675009" y="472956"/>
+          <a:ext cx="954261" cy="1149586"/>
+        </a:xfrm>
+        <a:prstGeom prst="roundRect">
+          <a:avLst>
+            <a:gd name="adj" fmla="val 10000"/>
+          </a:avLst>
+        </a:prstGeom>
+        <a:solidFill>
+          <a:srgbClr val="27ACFF"/>
+        </a:solidFill>
+        <a:ln>
+          <a:noFill/>
+        </a:ln>
+        <a:effectLst>
+          <a:outerShdw blurRad="38100" dist="25400" dir="5400000" rotWithShape="0">
+            <a:srgbClr val="000000">
+              <a:alpha val="50000"/>
+            </a:srgbClr>
+          </a:outerShdw>
+        </a:effectLst>
+        <a:scene3d>
+          <a:camera prst="orthographicFront"/>
+          <a:lightRig rig="flat" dir="t"/>
+        </a:scene3d>
+        <a:sp3d prstMaterial="plastic">
+          <a:bevelT w="120900" h="88900"/>
+          <a:bevelB w="88900" h="31750" prst="angle"/>
+        </a:sp3d>
+      </dsp:spPr>
+      <dsp:style>
+        <a:lnRef idx="0">
+          <a:scrgbClr r="0" g="0" b="0"/>
+        </a:lnRef>
+        <a:fillRef idx="3">
+          <a:scrgbClr r="0" g="0" b="0"/>
+        </a:fillRef>
+        <a:effectRef idx="2">
+          <a:scrgbClr r="0" g="0" b="0"/>
+        </a:effectRef>
+        <a:fontRef idx="minor">
+          <a:schemeClr val="lt1"/>
+        </a:fontRef>
+      </dsp:style>
+      <dsp:txBody>
+        <a:bodyPr spcFirstLastPara="0" vert="horz" wrap="square" lIns="38100" tIns="38100" rIns="38100" bIns="38100" numCol="1" spcCol="1270" anchor="ctr" anchorCtr="0">
+          <a:noAutofit/>
+        </a:bodyPr>
+        <a:lstStyle/>
+        <a:p>
+          <a:pPr lvl="0" algn="ctr" defTabSz="444500">
+            <a:lnSpc>
+              <a:spcPct val="90000"/>
+            </a:lnSpc>
+            <a:spcBef>
+              <a:spcPct val="0"/>
+            </a:spcBef>
+            <a:spcAft>
+              <a:spcPct val="35000"/>
+            </a:spcAft>
+          </a:pPr>
+          <a:r>
+            <a:rPr lang="en-US" sz="1000" kern="1200"/>
+            <a:t> After 48 hours merchant and production may verify correct assortment is showing.</a:t>
+          </a:r>
+        </a:p>
+      </dsp:txBody>
+      <dsp:txXfrm>
+        <a:off x="2702958" y="500905"/>
+        <a:ext cx="898363" cy="1093688"/>
+      </dsp:txXfrm>
+    </dsp:sp>
+    <dsp:sp modelId="{EB2B5D14-B3FA-DC4C-BCAF-5F49B9D986D6}">
+      <dsp:nvSpPr>
+        <dsp:cNvPr id="0" name=""/>
+        <dsp:cNvSpPr/>
+      </dsp:nvSpPr>
+      <dsp:spPr>
+        <a:xfrm>
+          <a:off x="3724696" y="929421"/>
+          <a:ext cx="202303" cy="236656"/>
+        </a:xfrm>
+        <a:prstGeom prst="rightArrow">
+          <a:avLst>
+            <a:gd name="adj1" fmla="val 60000"/>
+            <a:gd name="adj2" fmla="val 50000"/>
+          </a:avLst>
+        </a:prstGeom>
+        <a:gradFill rotWithShape="0">
+          <a:gsLst>
+            <a:gs pos="0">
+              <a:schemeClr val="accent1">
+                <a:tint val="60000"/>
+                <a:hueOff val="0"/>
+                <a:satOff val="0"/>
+                <a:lumOff val="0"/>
+                <a:alphaOff val="0"/>
+                <a:tint val="100000"/>
+                <a:shade val="100000"/>
+                <a:satMod val="129999"/>
+              </a:schemeClr>
+            </a:gs>
+            <a:gs pos="100000">
+              <a:schemeClr val="accent1">
+                <a:tint val="60000"/>
+                <a:hueOff val="0"/>
+                <a:satOff val="0"/>
+                <a:lumOff val="0"/>
+                <a:alphaOff val="0"/>
+                <a:tint val="50000"/>
+                <a:shade val="100000"/>
+                <a:satMod val="350000"/>
+              </a:schemeClr>
+            </a:gs>
+          </a:gsLst>
+          <a:lin ang="16200000" scaled="0"/>
+        </a:gradFill>
+        <a:ln>
+          <a:noFill/>
+        </a:ln>
+        <a:effectLst>
+          <a:outerShdw blurRad="38100" dist="25400" dir="5400000" rotWithShape="0">
+            <a:srgbClr val="000000">
+              <a:alpha val="50000"/>
+            </a:srgbClr>
+          </a:outerShdw>
+        </a:effectLst>
+        <a:scene3d>
+          <a:camera prst="orthographicFront"/>
+          <a:lightRig rig="flat" dir="t"/>
+        </a:scene3d>
+        <a:sp3d z="-80000" prstMaterial="plastic">
+          <a:bevelT w="50800" h="50800"/>
+          <a:bevelB w="25400" h="25400" prst="angle"/>
+        </a:sp3d>
+      </dsp:spPr>
+      <dsp:style>
+        <a:lnRef idx="0">
+          <a:scrgbClr r="0" g="0" b="0"/>
+        </a:lnRef>
+        <a:fillRef idx="3">
+          <a:scrgbClr r="0" g="0" b="0"/>
+        </a:fillRef>
+        <a:effectRef idx="2">
+          <a:scrgbClr r="0" g="0" b="0"/>
+        </a:effectRef>
+        <a:fontRef idx="minor">
+          <a:schemeClr val="lt1"/>
+        </a:fontRef>
+      </dsp:style>
+      <dsp:txBody>
+        <a:bodyPr spcFirstLastPara="0" vert="horz" wrap="square" lIns="0" tIns="0" rIns="0" bIns="0" numCol="1" spcCol="1270" anchor="ctr" anchorCtr="0">
+          <a:noAutofit/>
+        </a:bodyPr>
+        <a:lstStyle/>
+        <a:p>
+          <a:pPr lvl="0" algn="ctr" defTabSz="355600">
+            <a:lnSpc>
+              <a:spcPct val="90000"/>
+            </a:lnSpc>
+            <a:spcBef>
+              <a:spcPct val="0"/>
+            </a:spcBef>
+            <a:spcAft>
+              <a:spcPct val="35000"/>
+            </a:spcAft>
+          </a:pPr>
+          <a:endParaRPr lang="en-US" sz="800" kern="1200"/>
+        </a:p>
+      </dsp:txBody>
+      <dsp:txXfrm>
+        <a:off x="3724696" y="976752"/>
+        <a:ext cx="141612" cy="141994"/>
+      </dsp:txXfrm>
+    </dsp:sp>
+    <dsp:sp modelId="{D6A18D26-FB08-784E-B525-F38F9A327AC3}">
+      <dsp:nvSpPr>
+        <dsp:cNvPr id="0" name=""/>
+        <dsp:cNvSpPr/>
+      </dsp:nvSpPr>
+      <dsp:spPr>
+        <a:xfrm>
+          <a:off x="4010975" y="472956"/>
+          <a:ext cx="954261" cy="1149586"/>
+        </a:xfrm>
+        <a:prstGeom prst="roundRect">
+          <a:avLst>
+            <a:gd name="adj" fmla="val 10000"/>
+          </a:avLst>
+        </a:prstGeom>
+        <a:solidFill>
+          <a:srgbClr val="27ACFF"/>
+        </a:solidFill>
+        <a:ln>
+          <a:noFill/>
+        </a:ln>
+        <a:effectLst>
+          <a:outerShdw blurRad="38100" dist="25400" dir="5400000" rotWithShape="0">
+            <a:srgbClr val="000000">
+              <a:alpha val="50000"/>
+            </a:srgbClr>
+          </a:outerShdw>
+        </a:effectLst>
+        <a:scene3d>
+          <a:camera prst="orthographicFront"/>
+          <a:lightRig rig="flat" dir="t"/>
+        </a:scene3d>
+        <a:sp3d prstMaterial="plastic">
+          <a:bevelT w="120900" h="88900"/>
+          <a:bevelB w="88900" h="31750" prst="angle"/>
+        </a:sp3d>
+      </dsp:spPr>
+      <dsp:style>
+        <a:lnRef idx="0">
+          <a:scrgbClr r="0" g="0" b="0"/>
+        </a:lnRef>
+        <a:fillRef idx="3">
+          <a:scrgbClr r="0" g="0" b="0"/>
+        </a:fillRef>
+        <a:effectRef idx="2">
+          <a:scrgbClr r="0" g="0" b="0"/>
+        </a:effectRef>
+        <a:fontRef idx="minor">
+          <a:schemeClr val="lt1"/>
+        </a:fontRef>
+      </dsp:style>
+      <dsp:txBody>
+        <a:bodyPr spcFirstLastPara="0" vert="horz" wrap="square" lIns="38100" tIns="38100" rIns="38100" bIns="38100" numCol="1" spcCol="1270" anchor="ctr" anchorCtr="0">
+          <a:noAutofit/>
+        </a:bodyPr>
+        <a:lstStyle/>
+        <a:p>
+          <a:pPr lvl="0" algn="ctr" defTabSz="444500">
+            <a:lnSpc>
+              <a:spcPct val="90000"/>
+            </a:lnSpc>
+            <a:spcBef>
+              <a:spcPct val="0"/>
+            </a:spcBef>
+            <a:spcAft>
+              <a:spcPct val="35000"/>
+            </a:spcAft>
+          </a:pPr>
+          <a:r>
+            <a:rPr lang="en-US" sz="1000" kern="1200"/>
+            <a:t>If correct, new attribute can now be used.</a:t>
+          </a:r>
+        </a:p>
+      </dsp:txBody>
+      <dsp:txXfrm>
+        <a:off x="4038924" y="500905"/>
+        <a:ext cx="898363" cy="1093688"/>
+      </dsp:txXfrm>
+    </dsp:sp>
+    <dsp:sp modelId="{94492130-9A50-3F46-9175-1A637DCC4F8A}">
+      <dsp:nvSpPr>
+        <dsp:cNvPr id="0" name=""/>
+        <dsp:cNvSpPr/>
+      </dsp:nvSpPr>
+      <dsp:spPr>
+        <a:xfrm>
+          <a:off x="5060662" y="929421"/>
+          <a:ext cx="202303" cy="236656"/>
+        </a:xfrm>
+        <a:prstGeom prst="rightArrow">
+          <a:avLst>
+            <a:gd name="adj1" fmla="val 60000"/>
+            <a:gd name="adj2" fmla="val 50000"/>
+          </a:avLst>
+        </a:prstGeom>
+        <a:gradFill rotWithShape="0">
+          <a:gsLst>
+            <a:gs pos="0">
+              <a:schemeClr val="accent1">
+                <a:tint val="60000"/>
+                <a:hueOff val="0"/>
+                <a:satOff val="0"/>
+                <a:lumOff val="0"/>
+                <a:alphaOff val="0"/>
+                <a:tint val="100000"/>
+                <a:shade val="100000"/>
+                <a:satMod val="129999"/>
+              </a:schemeClr>
+            </a:gs>
+            <a:gs pos="100000">
+              <a:schemeClr val="accent1">
+                <a:tint val="60000"/>
+                <a:hueOff val="0"/>
+                <a:satOff val="0"/>
+                <a:lumOff val="0"/>
+                <a:alphaOff val="0"/>
+                <a:tint val="50000"/>
+                <a:shade val="100000"/>
+                <a:satMod val="350000"/>
+              </a:schemeClr>
+            </a:gs>
+          </a:gsLst>
+          <a:lin ang="16200000" scaled="0"/>
+        </a:gradFill>
+        <a:ln>
+          <a:noFill/>
+        </a:ln>
+        <a:effectLst>
+          <a:outerShdw blurRad="38100" dist="25400" dir="5400000" rotWithShape="0">
+            <a:srgbClr val="000000">
+              <a:alpha val="50000"/>
+            </a:srgbClr>
+          </a:outerShdw>
+        </a:effectLst>
+        <a:scene3d>
+          <a:camera prst="orthographicFront"/>
+          <a:lightRig rig="flat" dir="t"/>
+        </a:scene3d>
+        <a:sp3d z="-80000" prstMaterial="plastic">
+          <a:bevelT w="50800" h="50800"/>
+          <a:bevelB w="25400" h="25400" prst="angle"/>
+        </a:sp3d>
+      </dsp:spPr>
+      <dsp:style>
+        <a:lnRef idx="0">
+          <a:scrgbClr r="0" g="0" b="0"/>
+        </a:lnRef>
+        <a:fillRef idx="3">
+          <a:scrgbClr r="0" g="0" b="0"/>
+        </a:fillRef>
+        <a:effectRef idx="2">
+          <a:scrgbClr r="0" g="0" b="0"/>
+        </a:effectRef>
+        <a:fontRef idx="minor">
+          <a:schemeClr val="lt1"/>
+        </a:fontRef>
+      </dsp:style>
+      <dsp:txBody>
+        <a:bodyPr spcFirstLastPara="0" vert="horz" wrap="square" lIns="0" tIns="0" rIns="0" bIns="0" numCol="1" spcCol="1270" anchor="ctr" anchorCtr="0">
+          <a:noAutofit/>
+        </a:bodyPr>
+        <a:lstStyle/>
+        <a:p>
+          <a:pPr lvl="0" algn="ctr" defTabSz="355600">
+            <a:lnSpc>
+              <a:spcPct val="90000"/>
+            </a:lnSpc>
+            <a:spcBef>
+              <a:spcPct val="0"/>
+            </a:spcBef>
+            <a:spcAft>
+              <a:spcPct val="35000"/>
+            </a:spcAft>
+          </a:pPr>
+          <a:endParaRPr lang="en-US" sz="800" kern="1200"/>
+        </a:p>
+      </dsp:txBody>
+      <dsp:txXfrm>
+        <a:off x="5060662" y="976752"/>
+        <a:ext cx="141612" cy="141994"/>
+      </dsp:txXfrm>
+    </dsp:sp>
+    <dsp:sp modelId="{63868522-A1A2-814E-B56D-D9B7C218EF1F}">
+      <dsp:nvSpPr>
+        <dsp:cNvPr id="0" name=""/>
+        <dsp:cNvSpPr/>
+      </dsp:nvSpPr>
+      <dsp:spPr>
+        <a:xfrm>
+          <a:off x="5346940" y="472956"/>
+          <a:ext cx="954261" cy="1149586"/>
+        </a:xfrm>
+        <a:prstGeom prst="roundRect">
+          <a:avLst>
+            <a:gd name="adj" fmla="val 10000"/>
+          </a:avLst>
+        </a:prstGeom>
+        <a:solidFill>
+          <a:srgbClr val="27ACFF"/>
+        </a:solidFill>
+        <a:ln>
+          <a:noFill/>
+        </a:ln>
+        <a:effectLst>
+          <a:outerShdw blurRad="38100" dist="25400" dir="5400000" rotWithShape="0">
+            <a:srgbClr val="000000">
+              <a:alpha val="50000"/>
+            </a:srgbClr>
+          </a:outerShdw>
+        </a:effectLst>
+        <a:scene3d>
+          <a:camera prst="orthographicFront"/>
+          <a:lightRig rig="flat" dir="t"/>
+        </a:scene3d>
+        <a:sp3d prstMaterial="plastic">
+          <a:bevelT w="120900" h="88900"/>
+          <a:bevelB w="88900" h="31750" prst="angle"/>
+        </a:sp3d>
+      </dsp:spPr>
+      <dsp:style>
+        <a:lnRef idx="0">
+          <a:scrgbClr r="0" g="0" b="0"/>
+        </a:lnRef>
+        <a:fillRef idx="3">
+          <a:scrgbClr r="0" g="0" b="0"/>
+        </a:fillRef>
+        <a:effectRef idx="2">
+          <a:scrgbClr r="0" g="0" b="0"/>
+        </a:effectRef>
+        <a:fontRef idx="minor">
+          <a:schemeClr val="lt1"/>
+        </a:fontRef>
+      </dsp:style>
+      <dsp:txBody>
+        <a:bodyPr spcFirstLastPara="0" vert="horz" wrap="square" lIns="38100" tIns="38100" rIns="38100" bIns="38100" numCol="1" spcCol="1270" anchor="ctr" anchorCtr="0">
+          <a:noAutofit/>
+        </a:bodyPr>
+        <a:lstStyle/>
+        <a:p>
+          <a:pPr lvl="0" algn="ctr" defTabSz="444500">
+            <a:lnSpc>
+              <a:spcPct val="90000"/>
+            </a:lnSpc>
+            <a:spcBef>
+              <a:spcPct val="0"/>
+            </a:spcBef>
+            <a:spcAft>
+              <a:spcPct val="35000"/>
+            </a:spcAft>
+          </a:pPr>
+          <a:r>
+            <a:rPr lang="en-US" sz="1000" kern="1200"/>
+            <a:t>If  incorrect assortment shows, producer may need to troubleshoot</a:t>
+          </a:r>
+        </a:p>
+        <a:p>
+          <a:pPr lvl="0" algn="ctr" defTabSz="444500">
+            <a:lnSpc>
+              <a:spcPct val="90000"/>
+            </a:lnSpc>
+            <a:spcBef>
+              <a:spcPct val="0"/>
+            </a:spcBef>
+            <a:spcAft>
+              <a:spcPct val="35000"/>
+            </a:spcAft>
+          </a:pPr>
+          <a:endParaRPr lang="en-US" sz="1000" kern="1200"/>
+        </a:p>
+      </dsp:txBody>
+      <dsp:txXfrm>
+        <a:off x="5374889" y="500905"/>
+        <a:ext cx="898363" cy="1093688"/>
+      </dsp:txXfrm>
+    </dsp:sp>
+  </dsp:spTree>
+</dsp:drawing>
+</file>
+
 <file path=word/diagrams/layout1.xml><?xml version="1.0" encoding="utf-8"?>
 <dgm:layoutDef xmlns:dgm="http://schemas.openxmlformats.org/drawingml/2006/diagram" xmlns:a="http://schemas.openxmlformats.org/drawingml/2006/main" uniqueId="urn:microsoft.com/office/officeart/2005/8/layout/process1">
   <dgm:title val=""/>
@@ -13512,7 +15649,1270 @@
 </dgm:layoutDef>
 </file>
 
+<file path=word/diagrams/layout2.xml><?xml version="1.0" encoding="utf-8"?>
+<dgm:layoutDef xmlns:dgm="http://schemas.openxmlformats.org/drawingml/2006/diagram" xmlns:a="http://schemas.openxmlformats.org/drawingml/2006/main" uniqueId="urn:microsoft.com/office/officeart/2005/8/layout/process1">
+  <dgm:title val=""/>
+  <dgm:desc val=""/>
+  <dgm:catLst>
+    <dgm:cat type="process" pri="1000"/>
+    <dgm:cat type="convert" pri="15000"/>
+  </dgm:catLst>
+  <dgm:sampData useDef="1">
+    <dgm:dataModel>
+      <dgm:ptLst/>
+      <dgm:bg/>
+      <dgm:whole/>
+    </dgm:dataModel>
+  </dgm:sampData>
+  <dgm:styleData>
+    <dgm:dataModel>
+      <dgm:ptLst>
+        <dgm:pt modelId="0" type="doc"/>
+        <dgm:pt modelId="1"/>
+        <dgm:pt modelId="2"/>
+      </dgm:ptLst>
+      <dgm:cxnLst>
+        <dgm:cxn modelId="3" srcId="0" destId="1" srcOrd="0" destOrd="0"/>
+        <dgm:cxn modelId="4" srcId="0" destId="2" srcOrd="1" destOrd="0"/>
+      </dgm:cxnLst>
+      <dgm:bg/>
+      <dgm:whole/>
+    </dgm:dataModel>
+  </dgm:styleData>
+  <dgm:clrData>
+    <dgm:dataModel>
+      <dgm:ptLst>
+        <dgm:pt modelId="0" type="doc"/>
+        <dgm:pt modelId="1"/>
+        <dgm:pt modelId="2"/>
+        <dgm:pt modelId="3"/>
+        <dgm:pt modelId="4"/>
+      </dgm:ptLst>
+      <dgm:cxnLst>
+        <dgm:cxn modelId="5" srcId="0" destId="1" srcOrd="0" destOrd="0"/>
+        <dgm:cxn modelId="6" srcId="0" destId="2" srcOrd="1" destOrd="0"/>
+        <dgm:cxn modelId="7" srcId="0" destId="3" srcOrd="2" destOrd="0"/>
+        <dgm:cxn modelId="8" srcId="0" destId="4" srcOrd="3" destOrd="0"/>
+      </dgm:cxnLst>
+      <dgm:bg/>
+      <dgm:whole/>
+    </dgm:dataModel>
+  </dgm:clrData>
+  <dgm:layoutNode name="Name0">
+    <dgm:varLst>
+      <dgm:dir/>
+      <dgm:resizeHandles val="exact"/>
+    </dgm:varLst>
+    <dgm:choose name="Name1">
+      <dgm:if name="Name2" func="var" arg="dir" op="equ" val="norm">
+        <dgm:alg type="lin"/>
+      </dgm:if>
+      <dgm:else name="Name3">
+        <dgm:alg type="lin">
+          <dgm:param type="linDir" val="fromR"/>
+        </dgm:alg>
+      </dgm:else>
+    </dgm:choose>
+    <dgm:shape xmlns:r="http://schemas.openxmlformats.org/officeDocument/2006/relationships" r:blip="">
+      <dgm:adjLst/>
+    </dgm:shape>
+    <dgm:presOf/>
+    <dgm:constrLst>
+      <dgm:constr type="w" for="ch" ptType="node" refType="w"/>
+      <dgm:constr type="h" for="ch" ptType="node" op="equ"/>
+      <dgm:constr type="primFontSz" for="ch" ptType="node" op="equ" val="65"/>
+      <dgm:constr type="w" for="ch" ptType="sibTrans" refType="w" refFor="ch" refPtType="node" op="equ" fact="0.4"/>
+      <dgm:constr type="h" for="ch" ptType="sibTrans" op="equ"/>
+      <dgm:constr type="primFontSz" for="des" forName="connectorText" op="equ" val="55"/>
+      <dgm:constr type="primFontSz" for="des" forName="connectorText" refType="primFontSz" refFor="ch" refPtType="node" op="lte" fact="0.8"/>
+    </dgm:constrLst>
+    <dgm:ruleLst/>
+    <dgm:forEach name="nodesForEach" axis="ch" ptType="node">
+      <dgm:layoutNode name="node">
+        <dgm:varLst>
+          <dgm:bulletEnabled val="1"/>
+        </dgm:varLst>
+        <dgm:alg type="tx"/>
+        <dgm:shape xmlns:r="http://schemas.openxmlformats.org/officeDocument/2006/relationships" type="roundRect" r:blip="">
+          <dgm:adjLst>
+            <dgm:adj idx="1" val="0.1"/>
+          </dgm:adjLst>
+        </dgm:shape>
+        <dgm:presOf axis="desOrSelf" ptType="node"/>
+        <dgm:constrLst>
+          <dgm:constr type="h" refType="w" fact="0.6"/>
+          <dgm:constr type="tMarg" refType="primFontSz" fact="0.3"/>
+          <dgm:constr type="bMarg" refType="primFontSz" fact="0.3"/>
+          <dgm:constr type="lMarg" refType="primFontSz" fact="0.3"/>
+          <dgm:constr type="rMarg" refType="primFontSz" fact="0.3"/>
+        </dgm:constrLst>
+        <dgm:ruleLst>
+          <dgm:rule type="primFontSz" val="18" fact="NaN" max="NaN"/>
+          <dgm:rule type="h" val="NaN" fact="1.5" max="NaN"/>
+          <dgm:rule type="primFontSz" val="5" fact="NaN" max="NaN"/>
+          <dgm:rule type="h" val="INF" fact="NaN" max="NaN"/>
+        </dgm:ruleLst>
+      </dgm:layoutNode>
+      <dgm:forEach name="sibTransForEach" axis="followSib" ptType="sibTrans" cnt="1">
+        <dgm:layoutNode name="sibTrans">
+          <dgm:alg type="conn">
+            <dgm:param type="begPts" val="auto"/>
+            <dgm:param type="endPts" val="auto"/>
+          </dgm:alg>
+          <dgm:shape xmlns:r="http://schemas.openxmlformats.org/officeDocument/2006/relationships" type="conn" r:blip="">
+            <dgm:adjLst/>
+          </dgm:shape>
+          <dgm:presOf axis="self"/>
+          <dgm:constrLst>
+            <dgm:constr type="h" refType="w" fact="0.62"/>
+            <dgm:constr type="connDist"/>
+            <dgm:constr type="begPad" refType="connDist" fact="0.25"/>
+            <dgm:constr type="endPad" refType="connDist" fact="0.22"/>
+          </dgm:constrLst>
+          <dgm:ruleLst/>
+          <dgm:layoutNode name="connectorText">
+            <dgm:alg type="tx">
+              <dgm:param type="autoTxRot" val="grav"/>
+            </dgm:alg>
+            <dgm:shape xmlns:r="http://schemas.openxmlformats.org/officeDocument/2006/relationships" type="conn" r:blip="" hideGeom="1">
+              <dgm:adjLst/>
+            </dgm:shape>
+            <dgm:presOf axis="self"/>
+            <dgm:constrLst>
+              <dgm:constr type="lMarg"/>
+              <dgm:constr type="rMarg"/>
+              <dgm:constr type="tMarg"/>
+              <dgm:constr type="bMarg"/>
+            </dgm:constrLst>
+            <dgm:ruleLst>
+              <dgm:rule type="primFontSz" val="5" fact="NaN" max="NaN"/>
+            </dgm:ruleLst>
+          </dgm:layoutNode>
+        </dgm:layoutNode>
+      </dgm:forEach>
+    </dgm:forEach>
+  </dgm:layoutNode>
+</dgm:layoutDef>
+</file>
+
 <file path=word/diagrams/quickStyle1.xml><?xml version="1.0" encoding="utf-8"?>
+<dgm:styleDef xmlns:dgm="http://schemas.openxmlformats.org/drawingml/2006/diagram" xmlns:a="http://schemas.openxmlformats.org/drawingml/2006/main" uniqueId="urn:microsoft.com/office/officeart/2005/8/quickstyle/3D1">
+  <dgm:title val=""/>
+  <dgm:desc val=""/>
+  <dgm:catLst>
+    <dgm:cat type="3D" pri="11100"/>
+  </dgm:catLst>
+  <dgm:scene3d>
+    <a:camera prst="orthographicFront"/>
+    <a:lightRig rig="threePt" dir="t"/>
+  </dgm:scene3d>
+  <dgm:styleLbl name="node0">
+    <dgm:scene3d>
+      <a:camera prst="orthographicFront"/>
+      <a:lightRig rig="flat" dir="t"/>
+    </dgm:scene3d>
+    <dgm:sp3d prstMaterial="plastic">
+      <a:bevelT w="120900" h="88900"/>
+      <a:bevelB w="88900" h="31750" prst="angle"/>
+    </dgm:sp3d>
+    <dgm:txPr/>
+    <dgm:style>
+      <a:lnRef idx="0">
+        <a:scrgbClr r="0" g="0" b="0"/>
+      </a:lnRef>
+      <a:fillRef idx="3">
+        <a:scrgbClr r="0" g="0" b="0"/>
+      </a:fillRef>
+      <a:effectRef idx="2">
+        <a:scrgbClr r="0" g="0" b="0"/>
+      </a:effectRef>
+      <a:fontRef idx="minor">
+        <a:schemeClr val="lt1"/>
+      </a:fontRef>
+    </dgm:style>
+  </dgm:styleLbl>
+  <dgm:styleLbl name="lnNode1">
+    <dgm:scene3d>
+      <a:camera prst="orthographicFront"/>
+      <a:lightRig rig="flat" dir="t"/>
+    </dgm:scene3d>
+    <dgm:sp3d prstMaterial="plastic">
+      <a:bevelT w="120900" h="88900"/>
+      <a:bevelB w="88900" h="31750" prst="angle"/>
+    </dgm:sp3d>
+    <dgm:txPr/>
+    <dgm:style>
+      <a:lnRef idx="0">
+        <a:scrgbClr r="0" g="0" b="0"/>
+      </a:lnRef>
+      <a:fillRef idx="3">
+        <a:scrgbClr r="0" g="0" b="0"/>
+      </a:fillRef>
+      <a:effectRef idx="1">
+        <a:scrgbClr r="0" g="0" b="0"/>
+      </a:effectRef>
+      <a:fontRef idx="minor">
+        <a:schemeClr val="lt1"/>
+      </a:fontRef>
+    </dgm:style>
+  </dgm:styleLbl>
+  <dgm:styleLbl name="vennNode1">
+    <dgm:scene3d>
+      <a:camera prst="orthographicFront"/>
+      <a:lightRig rig="flat" dir="t"/>
+    </dgm:scene3d>
+    <dgm:sp3d prstMaterial="plastic">
+      <a:bevelT w="120900" h="88900"/>
+      <a:bevelB w="88900" h="31750" prst="angle"/>
+    </dgm:sp3d>
+    <dgm:txPr/>
+    <dgm:style>
+      <a:lnRef idx="0">
+        <a:scrgbClr r="0" g="0" b="0"/>
+      </a:lnRef>
+      <a:fillRef idx="1">
+        <a:scrgbClr r="0" g="0" b="0"/>
+      </a:fillRef>
+      <a:effectRef idx="1">
+        <a:scrgbClr r="0" g="0" b="0"/>
+      </a:effectRef>
+      <a:fontRef idx="minor">
+        <a:schemeClr val="tx1"/>
+      </a:fontRef>
+    </dgm:style>
+  </dgm:styleLbl>
+  <dgm:styleLbl name="alignNode1">
+    <dgm:scene3d>
+      <a:camera prst="orthographicFront"/>
+      <a:lightRig rig="flat" dir="t"/>
+    </dgm:scene3d>
+    <dgm:sp3d prstMaterial="plastic">
+      <a:bevelT w="120900" h="88900"/>
+      <a:bevelB w="88900" h="31750" prst="angle"/>
+    </dgm:sp3d>
+    <dgm:txPr/>
+    <dgm:style>
+      <a:lnRef idx="1">
+        <a:scrgbClr r="0" g="0" b="0"/>
+      </a:lnRef>
+      <a:fillRef idx="3">
+        <a:scrgbClr r="0" g="0" b="0"/>
+      </a:fillRef>
+      <a:effectRef idx="2">
+        <a:scrgbClr r="0" g="0" b="0"/>
+      </a:effectRef>
+      <a:fontRef idx="minor">
+        <a:schemeClr val="lt1"/>
+      </a:fontRef>
+    </dgm:style>
+  </dgm:styleLbl>
+  <dgm:styleLbl name="node1">
+    <dgm:scene3d>
+      <a:camera prst="orthographicFront"/>
+      <a:lightRig rig="flat" dir="t"/>
+    </dgm:scene3d>
+    <dgm:sp3d prstMaterial="plastic">
+      <a:bevelT w="120900" h="88900"/>
+      <a:bevelB w="88900" h="31750" prst="angle"/>
+    </dgm:sp3d>
+    <dgm:txPr/>
+    <dgm:style>
+      <a:lnRef idx="0">
+        <a:scrgbClr r="0" g="0" b="0"/>
+      </a:lnRef>
+      <a:fillRef idx="3">
+        <a:scrgbClr r="0" g="0" b="0"/>
+      </a:fillRef>
+      <a:effectRef idx="2">
+        <a:scrgbClr r="0" g="0" b="0"/>
+      </a:effectRef>
+      <a:fontRef idx="minor">
+        <a:schemeClr val="lt1"/>
+      </a:fontRef>
+    </dgm:style>
+  </dgm:styleLbl>
+  <dgm:styleLbl name="node2">
+    <dgm:scene3d>
+      <a:camera prst="orthographicFront"/>
+      <a:lightRig rig="flat" dir="t"/>
+    </dgm:scene3d>
+    <dgm:sp3d prstMaterial="plastic">
+      <a:bevelT w="120900" h="88900"/>
+      <a:bevelB w="88900" h="31750" prst="angle"/>
+    </dgm:sp3d>
+    <dgm:txPr/>
+    <dgm:style>
+      <a:lnRef idx="0">
+        <a:scrgbClr r="0" g="0" b="0"/>
+      </a:lnRef>
+      <a:fillRef idx="3">
+        <a:scrgbClr r="0" g="0" b="0"/>
+      </a:fillRef>
+      <a:effectRef idx="1">
+        <a:scrgbClr r="0" g="0" b="0"/>
+      </a:effectRef>
+      <a:fontRef idx="minor">
+        <a:schemeClr val="lt1"/>
+      </a:fontRef>
+    </dgm:style>
+  </dgm:styleLbl>
+  <dgm:styleLbl name="node3">
+    <dgm:scene3d>
+      <a:camera prst="orthographicFront"/>
+      <a:lightRig rig="flat" dir="t"/>
+    </dgm:scene3d>
+    <dgm:sp3d prstMaterial="plastic">
+      <a:bevelT w="120900" h="88900"/>
+      <a:bevelB w="88900" h="31750" prst="angle"/>
+    </dgm:sp3d>
+    <dgm:txPr/>
+    <dgm:style>
+      <a:lnRef idx="0">
+        <a:scrgbClr r="0" g="0" b="0"/>
+      </a:lnRef>
+      <a:fillRef idx="3">
+        <a:scrgbClr r="0" g="0" b="0"/>
+      </a:fillRef>
+      <a:effectRef idx="1">
+        <a:scrgbClr r="0" g="0" b="0"/>
+      </a:effectRef>
+      <a:fontRef idx="minor">
+        <a:schemeClr val="lt1"/>
+      </a:fontRef>
+    </dgm:style>
+  </dgm:styleLbl>
+  <dgm:styleLbl name="node4">
+    <dgm:scene3d>
+      <a:camera prst="orthographicFront"/>
+      <a:lightRig rig="flat" dir="t"/>
+    </dgm:scene3d>
+    <dgm:sp3d prstMaterial="plastic">
+      <a:bevelT w="120900" h="88900"/>
+      <a:bevelB w="88900" h="31750" prst="angle"/>
+    </dgm:sp3d>
+    <dgm:txPr/>
+    <dgm:style>
+      <a:lnRef idx="0">
+        <a:scrgbClr r="0" g="0" b="0"/>
+      </a:lnRef>
+      <a:fillRef idx="3">
+        <a:scrgbClr r="0" g="0" b="0"/>
+      </a:fillRef>
+      <a:effectRef idx="1">
+        <a:scrgbClr r="0" g="0" b="0"/>
+      </a:effectRef>
+      <a:fontRef idx="minor">
+        <a:schemeClr val="lt1"/>
+      </a:fontRef>
+    </dgm:style>
+  </dgm:styleLbl>
+  <dgm:styleLbl name="fgImgPlace1">
+    <dgm:scene3d>
+      <a:camera prst="orthographicFront"/>
+      <a:lightRig rig="flat" dir="t"/>
+    </dgm:scene3d>
+    <dgm:sp3d z="127000" prstMaterial="plastic">
+      <a:bevelT w="88900" h="88900"/>
+      <a:bevelB w="88900" h="31750" prst="angle"/>
+    </dgm:sp3d>
+    <dgm:txPr/>
+    <dgm:style>
+      <a:lnRef idx="0">
+        <a:scrgbClr r="0" g="0" b="0"/>
+      </a:lnRef>
+      <a:fillRef idx="3">
+        <a:scrgbClr r="0" g="0" b="0"/>
+      </a:fillRef>
+      <a:effectRef idx="2">
+        <a:scrgbClr r="0" g="0" b="0"/>
+      </a:effectRef>
+      <a:fontRef idx="minor"/>
+    </dgm:style>
+  </dgm:styleLbl>
+  <dgm:styleLbl name="alignImgPlace1">
+    <dgm:scene3d>
+      <a:camera prst="orthographicFront"/>
+      <a:lightRig rig="flat" dir="t"/>
+    </dgm:scene3d>
+    <dgm:sp3d prstMaterial="plastic">
+      <a:bevelT w="88900" h="88900"/>
+      <a:bevelB w="88900" h="31750" prst="angle"/>
+    </dgm:sp3d>
+    <dgm:txPr/>
+    <dgm:style>
+      <a:lnRef idx="0">
+        <a:scrgbClr r="0" g="0" b="0"/>
+      </a:lnRef>
+      <a:fillRef idx="3">
+        <a:scrgbClr r="0" g="0" b="0"/>
+      </a:fillRef>
+      <a:effectRef idx="2">
+        <a:scrgbClr r="0" g="0" b="0"/>
+      </a:effectRef>
+      <a:fontRef idx="minor"/>
+    </dgm:style>
+  </dgm:styleLbl>
+  <dgm:styleLbl name="bgImgPlace1">
+    <dgm:scene3d>
+      <a:camera prst="orthographicFront"/>
+      <a:lightRig rig="flat" dir="t"/>
+    </dgm:scene3d>
+    <dgm:sp3d z="-190500" prstMaterial="plastic">
+      <a:bevelT w="88900" h="88900"/>
+      <a:bevelB w="88900" h="31750" prst="angle"/>
+    </dgm:sp3d>
+    <dgm:txPr/>
+    <dgm:style>
+      <a:lnRef idx="0">
+        <a:scrgbClr r="0" g="0" b="0"/>
+      </a:lnRef>
+      <a:fillRef idx="3">
+        <a:scrgbClr r="0" g="0" b="0"/>
+      </a:fillRef>
+      <a:effectRef idx="2">
+        <a:scrgbClr r="0" g="0" b="0"/>
+      </a:effectRef>
+      <a:fontRef idx="minor"/>
+    </dgm:style>
+  </dgm:styleLbl>
+  <dgm:styleLbl name="sibTrans2D1">
+    <dgm:scene3d>
+      <a:camera prst="orthographicFront"/>
+      <a:lightRig rig="flat" dir="t"/>
+    </dgm:scene3d>
+    <dgm:sp3d z="-80000" prstMaterial="plastic">
+      <a:bevelT w="50800" h="50800"/>
+      <a:bevelB w="25400" h="25400" prst="angle"/>
+    </dgm:sp3d>
+    <dgm:txPr/>
+    <dgm:style>
+      <a:lnRef idx="0">
+        <a:scrgbClr r="0" g="0" b="0"/>
+      </a:lnRef>
+      <a:fillRef idx="3">
+        <a:scrgbClr r="0" g="0" b="0"/>
+      </a:fillRef>
+      <a:effectRef idx="2">
+        <a:scrgbClr r="0" g="0" b="0"/>
+      </a:effectRef>
+      <a:fontRef idx="minor">
+        <a:schemeClr val="lt1"/>
+      </a:fontRef>
+    </dgm:style>
+  </dgm:styleLbl>
+  <dgm:styleLbl name="fgSibTrans2D1">
+    <dgm:scene3d>
+      <a:camera prst="orthographicFront"/>
+      <a:lightRig rig="flat" dir="t"/>
+    </dgm:scene3d>
+    <dgm:sp3d z="127000" prstMaterial="plastic">
+      <a:bevelT w="50800" h="50800"/>
+      <a:bevelB w="25400" h="25400" prst="angle"/>
+    </dgm:sp3d>
+    <dgm:txPr/>
+    <dgm:style>
+      <a:lnRef idx="0">
+        <a:scrgbClr r="0" g="0" b="0"/>
+      </a:lnRef>
+      <a:fillRef idx="3">
+        <a:scrgbClr r="0" g="0" b="0"/>
+      </a:fillRef>
+      <a:effectRef idx="2">
+        <a:scrgbClr r="0" g="0" b="0"/>
+      </a:effectRef>
+      <a:fontRef idx="minor">
+        <a:schemeClr val="lt1"/>
+      </a:fontRef>
+    </dgm:style>
+  </dgm:styleLbl>
+  <dgm:styleLbl name="bgSibTrans2D1">
+    <dgm:scene3d>
+      <a:camera prst="orthographicFront"/>
+      <a:lightRig rig="flat" dir="t"/>
+    </dgm:scene3d>
+    <dgm:sp3d z="-190500" prstMaterial="plastic">
+      <a:bevelT w="50800" h="50800"/>
+      <a:bevelB w="25400" h="25400" prst="angle"/>
+    </dgm:sp3d>
+    <dgm:txPr/>
+    <dgm:style>
+      <a:lnRef idx="0">
+        <a:scrgbClr r="0" g="0" b="0"/>
+      </a:lnRef>
+      <a:fillRef idx="3">
+        <a:scrgbClr r="0" g="0" b="0"/>
+      </a:fillRef>
+      <a:effectRef idx="2">
+        <a:scrgbClr r="0" g="0" b="0"/>
+      </a:effectRef>
+      <a:fontRef idx="minor">
+        <a:schemeClr val="lt1"/>
+      </a:fontRef>
+    </dgm:style>
+  </dgm:styleLbl>
+  <dgm:styleLbl name="sibTrans1D1">
+    <dgm:scene3d>
+      <a:camera prst="orthographicFront"/>
+      <a:lightRig rig="flat" dir="t"/>
+    </dgm:scene3d>
+    <dgm:sp3d z="-40000" prstMaterial="matte"/>
+    <dgm:txPr/>
+    <dgm:style>
+      <a:lnRef idx="1">
+        <a:scrgbClr r="0" g="0" b="0"/>
+      </a:lnRef>
+      <a:fillRef idx="0">
+        <a:scrgbClr r="0" g="0" b="0"/>
+      </a:fillRef>
+      <a:effectRef idx="0">
+        <a:scrgbClr r="0" g="0" b="0"/>
+      </a:effectRef>
+      <a:fontRef idx="minor"/>
+    </dgm:style>
+  </dgm:styleLbl>
+  <dgm:styleLbl name="callout">
+    <dgm:scene3d>
+      <a:camera prst="orthographicFront"/>
+      <a:lightRig rig="threePt" dir="t"/>
+    </dgm:scene3d>
+    <dgm:sp3d z="127000" prstMaterial="matte"/>
+    <dgm:txPr/>
+    <dgm:style>
+      <a:lnRef idx="2">
+        <a:scrgbClr r="0" g="0" b="0"/>
+      </a:lnRef>
+      <a:fillRef idx="1">
+        <a:scrgbClr r="0" g="0" b="0"/>
+      </a:fillRef>
+      <a:effectRef idx="0">
+        <a:scrgbClr r="0" g="0" b="0"/>
+      </a:effectRef>
+      <a:fontRef idx="minor"/>
+    </dgm:style>
+  </dgm:styleLbl>
+  <dgm:styleLbl name="asst0">
+    <dgm:scene3d>
+      <a:camera prst="orthographicFront"/>
+      <a:lightRig rig="flat" dir="t"/>
+    </dgm:scene3d>
+    <dgm:sp3d prstMaterial="plastic">
+      <a:bevelT w="120900" h="88900"/>
+      <a:bevelB w="88900" h="31750" prst="angle"/>
+    </dgm:sp3d>
+    <dgm:txPr/>
+    <dgm:style>
+      <a:lnRef idx="0">
+        <a:scrgbClr r="0" g="0" b="0"/>
+      </a:lnRef>
+      <a:fillRef idx="3">
+        <a:scrgbClr r="0" g="0" b="0"/>
+      </a:fillRef>
+      <a:effectRef idx="1">
+        <a:scrgbClr r="0" g="0" b="0"/>
+      </a:effectRef>
+      <a:fontRef idx="minor">
+        <a:schemeClr val="lt1"/>
+      </a:fontRef>
+    </dgm:style>
+  </dgm:styleLbl>
+  <dgm:styleLbl name="asst1">
+    <dgm:scene3d>
+      <a:camera prst="orthographicFront"/>
+      <a:lightRig rig="flat" dir="t"/>
+    </dgm:scene3d>
+    <dgm:sp3d prstMaterial="plastic">
+      <a:bevelT w="120900" h="88900"/>
+      <a:bevelB w="88900" h="31750" prst="angle"/>
+    </dgm:sp3d>
+    <dgm:txPr/>
+    <dgm:style>
+      <a:lnRef idx="0">
+        <a:scrgbClr r="0" g="0" b="0"/>
+      </a:lnRef>
+      <a:fillRef idx="3">
+        <a:scrgbClr r="0" g="0" b="0"/>
+      </a:fillRef>
+      <a:effectRef idx="1">
+        <a:scrgbClr r="0" g="0" b="0"/>
+      </a:effectRef>
+      <a:fontRef idx="minor">
+        <a:schemeClr val="lt1"/>
+      </a:fontRef>
+    </dgm:style>
+  </dgm:styleLbl>
+  <dgm:styleLbl name="asst2">
+    <dgm:scene3d>
+      <a:camera prst="orthographicFront"/>
+      <a:lightRig rig="flat" dir="t"/>
+    </dgm:scene3d>
+    <dgm:sp3d prstMaterial="plastic">
+      <a:bevelT w="120900" h="88900"/>
+      <a:bevelB w="88900" h="31750" prst="angle"/>
+    </dgm:sp3d>
+    <dgm:txPr/>
+    <dgm:style>
+      <a:lnRef idx="0">
+        <a:scrgbClr r="0" g="0" b="0"/>
+      </a:lnRef>
+      <a:fillRef idx="3">
+        <a:scrgbClr r="0" g="0" b="0"/>
+      </a:fillRef>
+      <a:effectRef idx="1">
+        <a:scrgbClr r="0" g="0" b="0"/>
+      </a:effectRef>
+      <a:fontRef idx="minor">
+        <a:schemeClr val="lt1"/>
+      </a:fontRef>
+    </dgm:style>
+  </dgm:styleLbl>
+  <dgm:styleLbl name="asst3">
+    <dgm:scene3d>
+      <a:camera prst="orthographicFront"/>
+      <a:lightRig rig="flat" dir="t"/>
+    </dgm:scene3d>
+    <dgm:sp3d prstMaterial="plastic">
+      <a:bevelT w="120900" h="88900"/>
+      <a:bevelB w="88900" h="31750" prst="angle"/>
+    </dgm:sp3d>
+    <dgm:txPr/>
+    <dgm:style>
+      <a:lnRef idx="0">
+        <a:scrgbClr r="0" g="0" b="0"/>
+      </a:lnRef>
+      <a:fillRef idx="3">
+        <a:scrgbClr r="0" g="0" b="0"/>
+      </a:fillRef>
+      <a:effectRef idx="1">
+        <a:scrgbClr r="0" g="0" b="0"/>
+      </a:effectRef>
+      <a:fontRef idx="minor">
+        <a:schemeClr val="lt1"/>
+      </a:fontRef>
+    </dgm:style>
+  </dgm:styleLbl>
+  <dgm:styleLbl name="parChTrans2D1">
+    <dgm:scene3d>
+      <a:camera prst="orthographicFront"/>
+      <a:lightRig rig="flat" dir="t"/>
+    </dgm:scene3d>
+    <dgm:sp3d z="-100000" prstMaterial="plastic">
+      <a:bevelT w="120900" h="88900"/>
+      <a:bevelB w="88900" h="31750" prst="angle"/>
+    </dgm:sp3d>
+    <dgm:txPr/>
+    <dgm:style>
+      <a:lnRef idx="0">
+        <a:scrgbClr r="0" g="0" b="0"/>
+      </a:lnRef>
+      <a:fillRef idx="3">
+        <a:scrgbClr r="0" g="0" b="0"/>
+      </a:fillRef>
+      <a:effectRef idx="1">
+        <a:scrgbClr r="0" g="0" b="0"/>
+      </a:effectRef>
+      <a:fontRef idx="minor">
+        <a:schemeClr val="lt1"/>
+      </a:fontRef>
+    </dgm:style>
+  </dgm:styleLbl>
+  <dgm:styleLbl name="parChTrans2D2">
+    <dgm:scene3d>
+      <a:camera prst="orthographicFront"/>
+      <a:lightRig rig="flat" dir="t"/>
+    </dgm:scene3d>
+    <dgm:sp3d z="-60000" prstMaterial="plastic">
+      <a:bevelT w="120900" h="88900"/>
+      <a:bevelB w="88900" h="31750" prst="angle"/>
+    </dgm:sp3d>
+    <dgm:txPr/>
+    <dgm:style>
+      <a:lnRef idx="0">
+        <a:scrgbClr r="0" g="0" b="0"/>
+      </a:lnRef>
+      <a:fillRef idx="3">
+        <a:scrgbClr r="0" g="0" b="0"/>
+      </a:fillRef>
+      <a:effectRef idx="1">
+        <a:scrgbClr r="0" g="0" b="0"/>
+      </a:effectRef>
+      <a:fontRef idx="minor">
+        <a:schemeClr val="lt1"/>
+      </a:fontRef>
+    </dgm:style>
+  </dgm:styleLbl>
+  <dgm:styleLbl name="parChTrans2D3">
+    <dgm:scene3d>
+      <a:camera prst="orthographicFront"/>
+      <a:lightRig rig="flat" dir="t"/>
+    </dgm:scene3d>
+    <dgm:sp3d z="-60000" prstMaterial="plastic">
+      <a:bevelT w="120900" h="88900"/>
+      <a:bevelB w="88900" h="31750" prst="angle"/>
+    </dgm:sp3d>
+    <dgm:txPr/>
+    <dgm:style>
+      <a:lnRef idx="0">
+        <a:scrgbClr r="0" g="0" b="0"/>
+      </a:lnRef>
+      <a:fillRef idx="3">
+        <a:scrgbClr r="0" g="0" b="0"/>
+      </a:fillRef>
+      <a:effectRef idx="1">
+        <a:scrgbClr r="0" g="0" b="0"/>
+      </a:effectRef>
+      <a:fontRef idx="minor">
+        <a:schemeClr val="lt1"/>
+      </a:fontRef>
+    </dgm:style>
+  </dgm:styleLbl>
+  <dgm:styleLbl name="parChTrans2D4">
+    <dgm:scene3d>
+      <a:camera prst="orthographicFront"/>
+      <a:lightRig rig="flat" dir="t"/>
+    </dgm:scene3d>
+    <dgm:sp3d z="-60000" prstMaterial="plastic">
+      <a:bevelT w="120900" h="88900"/>
+      <a:bevelB w="88900" h="31750" prst="angle"/>
+    </dgm:sp3d>
+    <dgm:txPr/>
+    <dgm:style>
+      <a:lnRef idx="0">
+        <a:scrgbClr r="0" g="0" b="0"/>
+      </a:lnRef>
+      <a:fillRef idx="3">
+        <a:scrgbClr r="0" g="0" b="0"/>
+      </a:fillRef>
+      <a:effectRef idx="1">
+        <a:scrgbClr r="0" g="0" b="0"/>
+      </a:effectRef>
+      <a:fontRef idx="minor">
+        <a:schemeClr val="lt1"/>
+      </a:fontRef>
+    </dgm:style>
+  </dgm:styleLbl>
+  <dgm:styleLbl name="parChTrans1D1">
+    <dgm:scene3d>
+      <a:camera prst="orthographicFront"/>
+      <a:lightRig rig="flat" dir="t"/>
+    </dgm:scene3d>
+    <dgm:sp3d prstMaterial="matte"/>
+    <dgm:txPr/>
+    <dgm:style>
+      <a:lnRef idx="2">
+        <a:scrgbClr r="0" g="0" b="0"/>
+      </a:lnRef>
+      <a:fillRef idx="0">
+        <a:scrgbClr r="0" g="0" b="0"/>
+      </a:fillRef>
+      <a:effectRef idx="0">
+        <a:scrgbClr r="0" g="0" b="0"/>
+      </a:effectRef>
+      <a:fontRef idx="minor"/>
+    </dgm:style>
+  </dgm:styleLbl>
+  <dgm:styleLbl name="parChTrans1D2">
+    <dgm:scene3d>
+      <a:camera prst="orthographicFront"/>
+      <a:lightRig rig="flat" dir="t"/>
+    </dgm:scene3d>
+    <dgm:sp3d prstMaterial="matte"/>
+    <dgm:txPr/>
+    <dgm:style>
+      <a:lnRef idx="2">
+        <a:scrgbClr r="0" g="0" b="0"/>
+      </a:lnRef>
+      <a:fillRef idx="0">
+        <a:scrgbClr r="0" g="0" b="0"/>
+      </a:fillRef>
+      <a:effectRef idx="0">
+        <a:scrgbClr r="0" g="0" b="0"/>
+      </a:effectRef>
+      <a:fontRef idx="minor"/>
+    </dgm:style>
+  </dgm:styleLbl>
+  <dgm:styleLbl name="parChTrans1D3">
+    <dgm:scene3d>
+      <a:camera prst="orthographicFront"/>
+      <a:lightRig rig="flat" dir="t"/>
+    </dgm:scene3d>
+    <dgm:sp3d prstMaterial="matte"/>
+    <dgm:txPr/>
+    <dgm:style>
+      <a:lnRef idx="2">
+        <a:scrgbClr r="0" g="0" b="0"/>
+      </a:lnRef>
+      <a:fillRef idx="0">
+        <a:scrgbClr r="0" g="0" b="0"/>
+      </a:fillRef>
+      <a:effectRef idx="0">
+        <a:scrgbClr r="0" g="0" b="0"/>
+      </a:effectRef>
+      <a:fontRef idx="minor"/>
+    </dgm:style>
+  </dgm:styleLbl>
+  <dgm:styleLbl name="parChTrans1D4">
+    <dgm:scene3d>
+      <a:camera prst="orthographicFront"/>
+      <a:lightRig rig="flat" dir="t"/>
+    </dgm:scene3d>
+    <dgm:sp3d prstMaterial="matte"/>
+    <dgm:txPr/>
+    <dgm:style>
+      <a:lnRef idx="2">
+        <a:scrgbClr r="0" g="0" b="0"/>
+      </a:lnRef>
+      <a:fillRef idx="0">
+        <a:scrgbClr r="0" g="0" b="0"/>
+      </a:fillRef>
+      <a:effectRef idx="0">
+        <a:scrgbClr r="0" g="0" b="0"/>
+      </a:effectRef>
+      <a:fontRef idx="minor"/>
+    </dgm:style>
+  </dgm:styleLbl>
+  <dgm:styleLbl name="fgAcc1">
+    <dgm:scene3d>
+      <a:camera prst="orthographicFront"/>
+      <a:lightRig rig="flat" dir="t"/>
+    </dgm:scene3d>
+    <dgm:sp3d z="190500" extrusionH="12700" prstMaterial="plastic">
+      <a:bevelT w="50800" h="50800"/>
+    </dgm:sp3d>
+    <dgm:txPr/>
+    <dgm:style>
+      <a:lnRef idx="1">
+        <a:scrgbClr r="0" g="0" b="0"/>
+      </a:lnRef>
+      <a:fillRef idx="1">
+        <a:scrgbClr r="0" g="0" b="0"/>
+      </a:fillRef>
+      <a:effectRef idx="2">
+        <a:scrgbClr r="0" g="0" b="0"/>
+      </a:effectRef>
+      <a:fontRef idx="minor"/>
+    </dgm:style>
+  </dgm:styleLbl>
+  <dgm:styleLbl name="conFgAcc1">
+    <dgm:scene3d>
+      <a:camera prst="orthographicFront"/>
+      <a:lightRig rig="flat" dir="t"/>
+    </dgm:scene3d>
+    <dgm:sp3d z="190500" extrusionH="12700" prstMaterial="plastic">
+      <a:bevelT w="50800" h="50800"/>
+    </dgm:sp3d>
+    <dgm:txPr/>
+    <dgm:style>
+      <a:lnRef idx="1">
+        <a:scrgbClr r="0" g="0" b="0"/>
+      </a:lnRef>
+      <a:fillRef idx="1">
+        <a:scrgbClr r="0" g="0" b="0"/>
+      </a:fillRef>
+      <a:effectRef idx="2">
+        <a:scrgbClr r="0" g="0" b="0"/>
+      </a:effectRef>
+      <a:fontRef idx="minor"/>
+    </dgm:style>
+  </dgm:styleLbl>
+  <dgm:styleLbl name="alignAcc1">
+    <dgm:scene3d>
+      <a:camera prst="orthographicFront"/>
+      <a:lightRig rig="flat" dir="t"/>
+    </dgm:scene3d>
+    <dgm:sp3d extrusionH="12700" prstMaterial="plastic">
+      <a:bevelT w="50800" h="50800"/>
+    </dgm:sp3d>
+    <dgm:txPr/>
+    <dgm:style>
+      <a:lnRef idx="1">
+        <a:scrgbClr r="0" g="0" b="0"/>
+      </a:lnRef>
+      <a:fillRef idx="1">
+        <a:scrgbClr r="0" g="0" b="0"/>
+      </a:fillRef>
+      <a:effectRef idx="2">
+        <a:scrgbClr r="0" g="0" b="0"/>
+      </a:effectRef>
+      <a:fontRef idx="minor"/>
+    </dgm:style>
+  </dgm:styleLbl>
+  <dgm:styleLbl name="trAlignAcc1">
+    <dgm:scene3d>
+      <a:camera prst="orthographicFront"/>
+      <a:lightRig rig="flat" dir="t"/>
+    </dgm:scene3d>
+    <dgm:sp3d extrusionH="12700" prstMaterial="plastic">
+      <a:bevelT w="50800" h="50800"/>
+    </dgm:sp3d>
+    <dgm:txPr/>
+    <dgm:style>
+      <a:lnRef idx="1">
+        <a:scrgbClr r="0" g="0" b="0"/>
+      </a:lnRef>
+      <a:fillRef idx="1">
+        <a:scrgbClr r="0" g="0" b="0"/>
+      </a:fillRef>
+      <a:effectRef idx="2">
+        <a:scrgbClr r="0" g="0" b="0"/>
+      </a:effectRef>
+      <a:fontRef idx="minor"/>
+    </dgm:style>
+  </dgm:styleLbl>
+  <dgm:styleLbl name="bgAcc1">
+    <dgm:scene3d>
+      <a:camera prst="orthographicFront"/>
+      <a:lightRig rig="flat" dir="t"/>
+    </dgm:scene3d>
+    <dgm:sp3d z="-190500" extrusionH="12700" prstMaterial="plastic">
+      <a:bevelT w="50800" h="50800"/>
+    </dgm:sp3d>
+    <dgm:txPr/>
+    <dgm:style>
+      <a:lnRef idx="1">
+        <a:scrgbClr r="0" g="0" b="0"/>
+      </a:lnRef>
+      <a:fillRef idx="1">
+        <a:scrgbClr r="0" g="0" b="0"/>
+      </a:fillRef>
+      <a:effectRef idx="2">
+        <a:scrgbClr r="0" g="0" b="0"/>
+      </a:effectRef>
+      <a:fontRef idx="minor"/>
+    </dgm:style>
+  </dgm:styleLbl>
+  <dgm:styleLbl name="solidFgAcc1">
+    <dgm:scene3d>
+      <a:camera prst="orthographicFront"/>
+      <a:lightRig rig="flat" dir="t"/>
+    </dgm:scene3d>
+    <dgm:sp3d z="190500" extrusionH="12700" prstMaterial="plastic">
+      <a:bevelT w="50800" h="50800"/>
+    </dgm:sp3d>
+    <dgm:txPr/>
+    <dgm:style>
+      <a:lnRef idx="1">
+        <a:scrgbClr r="0" g="0" b="0"/>
+      </a:lnRef>
+      <a:fillRef idx="1">
+        <a:scrgbClr r="0" g="0" b="0"/>
+      </a:fillRef>
+      <a:effectRef idx="2">
+        <a:scrgbClr r="0" g="0" b="0"/>
+      </a:effectRef>
+      <a:fontRef idx="minor"/>
+    </dgm:style>
+  </dgm:styleLbl>
+  <dgm:styleLbl name="solidAlignAcc1">
+    <dgm:scene3d>
+      <a:camera prst="orthographicFront"/>
+      <a:lightRig rig="flat" dir="t"/>
+    </dgm:scene3d>
+    <dgm:sp3d extrusionH="12700" prstMaterial="plastic">
+      <a:bevelT w="50800" h="50800"/>
+    </dgm:sp3d>
+    <dgm:txPr/>
+    <dgm:style>
+      <a:lnRef idx="1">
+        <a:scrgbClr r="0" g="0" b="0"/>
+      </a:lnRef>
+      <a:fillRef idx="1">
+        <a:scrgbClr r="0" g="0" b="0"/>
+      </a:fillRef>
+      <a:effectRef idx="2">
+        <a:scrgbClr r="0" g="0" b="0"/>
+      </a:effectRef>
+      <a:fontRef idx="minor"/>
+    </dgm:style>
+  </dgm:styleLbl>
+  <dgm:styleLbl name="solidBgAcc1">
+    <dgm:scene3d>
+      <a:camera prst="orthographicFront"/>
+      <a:lightRig rig="flat" dir="t"/>
+    </dgm:scene3d>
+    <dgm:sp3d z="-190500" extrusionH="12700" prstMaterial="plastic">
+      <a:bevelT w="50800" h="50800"/>
+    </dgm:sp3d>
+    <dgm:txPr/>
+    <dgm:style>
+      <a:lnRef idx="1">
+        <a:scrgbClr r="0" g="0" b="0"/>
+      </a:lnRef>
+      <a:fillRef idx="1">
+        <a:scrgbClr r="0" g="0" b="0"/>
+      </a:fillRef>
+      <a:effectRef idx="2">
+        <a:scrgbClr r="0" g="0" b="0"/>
+      </a:effectRef>
+      <a:fontRef idx="minor"/>
+    </dgm:style>
+  </dgm:styleLbl>
+  <dgm:styleLbl name="fgAccFollowNode1">
+    <dgm:scene3d>
+      <a:camera prst="orthographicFront"/>
+      <a:lightRig rig="flat" dir="t"/>
+    </dgm:scene3d>
+    <dgm:sp3d z="190500" extrusionH="12700" prstMaterial="plastic">
+      <a:bevelT w="50800" h="50800"/>
+    </dgm:sp3d>
+    <dgm:txPr/>
+    <dgm:style>
+      <a:lnRef idx="1">
+        <a:scrgbClr r="0" g="0" b="0"/>
+      </a:lnRef>
+      <a:fillRef idx="1">
+        <a:scrgbClr r="0" g="0" b="0"/>
+      </a:fillRef>
+      <a:effectRef idx="2">
+        <a:scrgbClr r="0" g="0" b="0"/>
+      </a:effectRef>
+      <a:fontRef idx="minor"/>
+    </dgm:style>
+  </dgm:styleLbl>
+  <dgm:styleLbl name="alignAccFollowNode1">
+    <dgm:scene3d>
+      <a:camera prst="orthographicFront"/>
+      <a:lightRig rig="flat" dir="t"/>
+    </dgm:scene3d>
+    <dgm:sp3d extrusionH="12700" prstMaterial="plastic">
+      <a:bevelT w="50800" h="50800"/>
+    </dgm:sp3d>
+    <dgm:txPr/>
+    <dgm:style>
+      <a:lnRef idx="1">
+        <a:scrgbClr r="0" g="0" b="0"/>
+      </a:lnRef>
+      <a:fillRef idx="1">
+        <a:scrgbClr r="0" g="0" b="0"/>
+      </a:fillRef>
+      <a:effectRef idx="2">
+        <a:scrgbClr r="0" g="0" b="0"/>
+      </a:effectRef>
+      <a:fontRef idx="minor"/>
+    </dgm:style>
+  </dgm:styleLbl>
+  <dgm:styleLbl name="bgAccFollowNode1">
+    <dgm:scene3d>
+      <a:camera prst="orthographicFront"/>
+      <a:lightRig rig="flat" dir="t"/>
+    </dgm:scene3d>
+    <dgm:sp3d z="-190500" extrusionH="12700" prstMaterial="plastic">
+      <a:bevelT w="50800" h="50800"/>
+    </dgm:sp3d>
+    <dgm:txPr/>
+    <dgm:style>
+      <a:lnRef idx="1">
+        <a:scrgbClr r="0" g="0" b="0"/>
+      </a:lnRef>
+      <a:fillRef idx="1">
+        <a:scrgbClr r="0" g="0" b="0"/>
+      </a:fillRef>
+      <a:effectRef idx="2">
+        <a:scrgbClr r="0" g="0" b="0"/>
+      </a:effectRef>
+      <a:fontRef idx="minor"/>
+    </dgm:style>
+  </dgm:styleLbl>
+  <dgm:styleLbl name="fgAcc0">
+    <dgm:scene3d>
+      <a:camera prst="orthographicFront"/>
+      <a:lightRig rig="flat" dir="t"/>
+    </dgm:scene3d>
+    <dgm:sp3d z="190500" extrusionH="12700" prstMaterial="plastic">
+      <a:bevelT w="50800" h="50800"/>
+    </dgm:sp3d>
+    <dgm:txPr/>
+    <dgm:style>
+      <a:lnRef idx="1">
+        <a:scrgbClr r="0" g="0" b="0"/>
+      </a:lnRef>
+      <a:fillRef idx="1">
+        <a:scrgbClr r="0" g="0" b="0"/>
+      </a:fillRef>
+      <a:effectRef idx="2">
+        <a:scrgbClr r="0" g="0" b="0"/>
+      </a:effectRef>
+      <a:fontRef idx="minor"/>
+    </dgm:style>
+  </dgm:styleLbl>
+  <dgm:styleLbl name="fgAcc2">
+    <dgm:scene3d>
+      <a:camera prst="orthographicFront"/>
+      <a:lightRig rig="flat" dir="t"/>
+    </dgm:scene3d>
+    <dgm:sp3d z="190500" extrusionH="12700" prstMaterial="plastic">
+      <a:bevelT w="50800" h="50800"/>
+    </dgm:sp3d>
+    <dgm:txPr/>
+    <dgm:style>
+      <a:lnRef idx="1">
+        <a:scrgbClr r="0" g="0" b="0"/>
+      </a:lnRef>
+      <a:fillRef idx="1">
+        <a:scrgbClr r="0" g="0" b="0"/>
+      </a:fillRef>
+      <a:effectRef idx="2">
+        <a:scrgbClr r="0" g="0" b="0"/>
+      </a:effectRef>
+      <a:fontRef idx="minor"/>
+    </dgm:style>
+  </dgm:styleLbl>
+  <dgm:styleLbl name="fgAcc3">
+    <dgm:scene3d>
+      <a:camera prst="orthographicFront"/>
+      <a:lightRig rig="flat" dir="t"/>
+    </dgm:scene3d>
+    <dgm:sp3d z="190500" extrusionH="12700" prstMaterial="plastic">
+      <a:bevelT w="50800" h="50800"/>
+    </dgm:sp3d>
+    <dgm:txPr/>
+    <dgm:style>
+      <a:lnRef idx="1">
+        <a:scrgbClr r="0" g="0" b="0"/>
+      </a:lnRef>
+      <a:fillRef idx="1">
+        <a:scrgbClr r="0" g="0" b="0"/>
+      </a:fillRef>
+      <a:effectRef idx="2">
+        <a:scrgbClr r="0" g="0" b="0"/>
+      </a:effectRef>
+      <a:fontRef idx="minor"/>
+    </dgm:style>
+  </dgm:styleLbl>
+  <dgm:styleLbl name="fgAcc4">
+    <dgm:scene3d>
+      <a:camera prst="orthographicFront"/>
+      <a:lightRig rig="flat" dir="t"/>
+    </dgm:scene3d>
+    <dgm:sp3d z="190500" extrusionH="12700" prstMaterial="plastic">
+      <a:bevelT w="50800" h="50800"/>
+    </dgm:sp3d>
+    <dgm:txPr/>
+    <dgm:style>
+      <a:lnRef idx="1">
+        <a:scrgbClr r="0" g="0" b="0"/>
+      </a:lnRef>
+      <a:fillRef idx="1">
+        <a:scrgbClr r="0" g="0" b="0"/>
+      </a:fillRef>
+      <a:effectRef idx="2">
+        <a:scrgbClr r="0" g="0" b="0"/>
+      </a:effectRef>
+      <a:fontRef idx="minor"/>
+    </dgm:style>
+  </dgm:styleLbl>
+  <dgm:styleLbl name="bgShp">
+    <dgm:scene3d>
+      <a:camera prst="orthographicFront"/>
+      <a:lightRig rig="flat" dir="t"/>
+    </dgm:scene3d>
+    <dgm:sp3d z="-190500" extrusionH="12700" prstMaterial="plastic">
+      <a:bevelT w="50800" h="50800"/>
+    </dgm:sp3d>
+    <dgm:txPr/>
+    <dgm:style>
+      <a:lnRef idx="0">
+        <a:scrgbClr r="0" g="0" b="0"/>
+      </a:lnRef>
+      <a:fillRef idx="3">
+        <a:scrgbClr r="0" g="0" b="0"/>
+      </a:fillRef>
+      <a:effectRef idx="0">
+        <a:scrgbClr r="0" g="0" b="0"/>
+      </a:effectRef>
+      <a:fontRef idx="minor"/>
+    </dgm:style>
+  </dgm:styleLbl>
+  <dgm:styleLbl name="dkBgShp">
+    <dgm:scene3d>
+      <a:camera prst="orthographicFront"/>
+      <a:lightRig rig="flat" dir="t"/>
+    </dgm:scene3d>
+    <dgm:sp3d z="-190500" extrusionH="12700" prstMaterial="plastic">
+      <a:bevelT w="50800" h="50800"/>
+    </dgm:sp3d>
+    <dgm:txPr/>
+    <dgm:style>
+      <a:lnRef idx="0">
+        <a:scrgbClr r="0" g="0" b="0"/>
+      </a:lnRef>
+      <a:fillRef idx="2">
+        <a:scrgbClr r="0" g="0" b="0"/>
+      </a:fillRef>
+      <a:effectRef idx="0">
+        <a:scrgbClr r="0" g="0" b="0"/>
+      </a:effectRef>
+      <a:fontRef idx="minor"/>
+    </dgm:style>
+  </dgm:styleLbl>
+  <dgm:styleLbl name="trBgShp">
+    <dgm:scene3d>
+      <a:camera prst="orthographicFront"/>
+      <a:lightRig rig="flat" dir="t"/>
+    </dgm:scene3d>
+    <dgm:sp3d z="-190500" extrusionH="12700" prstMaterial="matte"/>
+    <dgm:txPr/>
+    <dgm:style>
+      <a:lnRef idx="0">
+        <a:scrgbClr r="0" g="0" b="0"/>
+      </a:lnRef>
+      <a:fillRef idx="1">
+        <a:scrgbClr r="0" g="0" b="0"/>
+      </a:fillRef>
+      <a:effectRef idx="0">
+        <a:scrgbClr r="0" g="0" b="0"/>
+      </a:effectRef>
+      <a:fontRef idx="minor"/>
+    </dgm:style>
+  </dgm:styleLbl>
+  <dgm:styleLbl name="fgShp">
+    <dgm:scene3d>
+      <a:camera prst="orthographicFront"/>
+      <a:lightRig rig="flat" dir="t"/>
+    </dgm:scene3d>
+    <dgm:sp3d z="190500" prstMaterial="plastic">
+      <a:bevelT w="120900" h="88900"/>
+      <a:bevelB w="88900" h="31750" prst="angle"/>
+    </dgm:sp3d>
+    <dgm:txPr/>
+    <dgm:style>
+      <a:lnRef idx="0">
+        <a:scrgbClr r="0" g="0" b="0"/>
+      </a:lnRef>
+      <a:fillRef idx="1">
+        <a:scrgbClr r="0" g="0" b="0"/>
+      </a:fillRef>
+      <a:effectRef idx="3">
+        <a:scrgbClr r="0" g="0" b="0"/>
+      </a:effectRef>
+      <a:fontRef idx="minor">
+        <a:schemeClr val="lt1"/>
+      </a:fontRef>
+    </dgm:style>
+  </dgm:styleLbl>
+  <dgm:styleLbl name="revTx">
+    <dgm:scene3d>
+      <a:camera prst="orthographicFront"/>
+      <a:lightRig rig="threePt" dir="t"/>
+    </dgm:scene3d>
+    <dgm:sp3d/>
+    <dgm:txPr/>
+    <dgm:style>
+      <a:lnRef idx="0">
+        <a:scrgbClr r="0" g="0" b="0"/>
+      </a:lnRef>
+      <a:fillRef idx="0">
+        <a:scrgbClr r="0" g="0" b="0"/>
+      </a:fillRef>
+      <a:effectRef idx="0">
+        <a:scrgbClr r="0" g="0" b="0"/>
+      </a:effectRef>
+      <a:fontRef idx="minor"/>
+    </dgm:style>
+  </dgm:styleLbl>
+</dgm:styleDef>
+</file>
+
+<file path=word/diagrams/quickStyle2.xml><?xml version="1.0" encoding="utf-8"?>
 <dgm:styleDef xmlns:dgm="http://schemas.openxmlformats.org/drawingml/2006/diagram" xmlns:a="http://schemas.openxmlformats.org/drawingml/2006/main" uniqueId="urn:microsoft.com/office/officeart/2005/8/quickstyle/3D1">
   <dgm:title val=""/>
   <dgm:desc val=""/>
@@ -15878,7 +19278,7 @@
 </file>
 
 <file path=customXml/itemProps1.xml><?xml version="1.0" encoding="utf-8"?>
-<ds:datastoreItem xmlns:ds="http://schemas.openxmlformats.org/officeDocument/2006/customXml" ds:itemID="{B2A23F03-FB6B-BC44-BA39-14A8F55ABF00}">
+<ds:datastoreItem xmlns:ds="http://schemas.openxmlformats.org/officeDocument/2006/customXml" ds:itemID="{DFD3558C-AA3D-8340-99E7-AC196FCCAE79}">
   <ds:schemaRefs>
     <ds:schemaRef ds:uri="http://schemas.openxmlformats.org/officeDocument/2006/bibliography"/>
   </ds:schemaRefs>

</xml_diff>